<commit_message>
modify @ LGE (i believe it's last time to be LG)
</commit_message>
<xml_diff>
--- a/5-LG出差笔记/2-调整记录 (2018-11).docx
+++ b/5-LG出差笔记/2-调整记录 (2018-11).docx
@@ -68,31 +68,7 @@
           <w:szCs w:val="20"/>
           <w:shd w:val="clear" w:color="auto" w:fill="F5F5F5"/>
         </w:rPr>
-        <w:t>中</w:t>
-      </w:r>
-      <w:proofErr w:type="spellStart"/>
-      <w:r>
-        <w:rPr>
-          <w:rStyle w:val="apple-converted-space"/>
-          <w:rFonts w:ascii="宋体" w:eastAsia="宋体" w:hAnsi="宋体" w:cs="宋体" w:hint="eastAsia"/>
-          <w:color w:val="000000"/>
-          <w:sz w:val="20"/>
-          <w:szCs w:val="20"/>
-          <w:shd w:val="clear" w:color="auto" w:fill="F5F5F5"/>
-        </w:rPr>
-        <w:t>MrAnn</w:t>
-      </w:r>
-      <w:proofErr w:type="spellEnd"/>
-      <w:r>
-        <w:rPr>
-          <w:rStyle w:val="apple-converted-space"/>
-          <w:rFonts w:ascii="宋体" w:eastAsia="宋体" w:hAnsi="宋体" w:cs="宋体" w:hint="eastAsia"/>
-          <w:color w:val="000000"/>
-          <w:sz w:val="20"/>
-          <w:szCs w:val="20"/>
-          <w:shd w:val="clear" w:color="auto" w:fill="F5F5F5"/>
-        </w:rPr>
-        <w:t>提出的问题点：</w:t>
+        <w:t>中MrAnn提出的问题点：</w:t>
       </w:r>
       <w:r>
         <w:rPr>
@@ -109,27 +85,7 @@
           <w:szCs w:val="21"/>
           <w:shd w:val="clear" w:color="auto" w:fill="F5F5F5"/>
         </w:rPr>
-        <w:t>00:10 </w:t>
-      </w:r>
-      <w:proofErr w:type="spellStart"/>
-      <w:r>
-        <w:rPr>
-          <w:rFonts w:ascii="Arial" w:hAnsi="Arial" w:cs="Arial"/>
-          <w:color w:val="00B050"/>
-          <w:szCs w:val="21"/>
-          <w:shd w:val="clear" w:color="auto" w:fill="F5F5F5"/>
-        </w:rPr>
-        <w:t>wanerbros</w:t>
-      </w:r>
-      <w:proofErr w:type="spellEnd"/>
-      <w:r>
-        <w:rPr>
-          <w:rFonts w:ascii="Arial" w:hAnsi="Arial" w:cs="Arial"/>
-          <w:color w:val="00B050"/>
-          <w:szCs w:val="21"/>
-          <w:shd w:val="clear" w:color="auto" w:fill="F5F5F5"/>
-        </w:rPr>
-        <w:t xml:space="preserve"> black pole broken </w:t>
+        <w:t xml:space="preserve">00:10 wanerbros black pole broken </w:t>
       </w:r>
       <w:r>
         <w:rPr>
@@ -711,9 +667,17 @@
           <w:szCs w:val="21"/>
           <w:shd w:val="clear" w:color="auto" w:fill="F5F5F5"/>
         </w:rPr>
-        <w:t>56---</w:t>
-      </w:r>
-      <w:proofErr w:type="spellStart"/>
+        <w:t>56---tututu</w:t>
+      </w:r>
+      <w:r>
+        <w:rPr>
+          <w:rFonts w:ascii="Batang" w:hAnsi="Batang" w:cs="Batang"/>
+          <w:color w:val="333333"/>
+          <w:szCs w:val="21"/>
+          <w:shd w:val="clear" w:color="auto" w:fill="F5F5F5"/>
+        </w:rPr>
+        <w:t>…</w:t>
+      </w:r>
       <w:r>
         <w:rPr>
           <w:rFonts w:ascii="Batang" w:hAnsi="Batang" w:cs="Batang" w:hint="eastAsia"/>
@@ -721,25 +685,6 @@
           <w:szCs w:val="21"/>
           <w:shd w:val="clear" w:color="auto" w:fill="F5F5F5"/>
         </w:rPr>
-        <w:t>tututu</w:t>
-      </w:r>
-      <w:proofErr w:type="spellEnd"/>
-      <w:r>
-        <w:rPr>
-          <w:rFonts w:ascii="Batang" w:hAnsi="Batang" w:cs="Batang"/>
-          <w:color w:val="333333"/>
-          <w:szCs w:val="21"/>
-          <w:shd w:val="clear" w:color="auto" w:fill="F5F5F5"/>
-        </w:rPr>
-        <w:t>…</w:t>
-      </w:r>
-      <w:r>
-        <w:rPr>
-          <w:rFonts w:ascii="Batang" w:hAnsi="Batang" w:cs="Batang" w:hint="eastAsia"/>
-          <w:color w:val="333333"/>
-          <w:szCs w:val="21"/>
-          <w:shd w:val="clear" w:color="auto" w:fill="F5F5F5"/>
-        </w:rPr>
         <w:t xml:space="preserve">.         </w:t>
       </w:r>
       <w:r>
@@ -786,29 +731,7 @@
           <w:szCs w:val="21"/>
           <w:shd w:val="clear" w:color="auto" w:fill="F5F5F5"/>
         </w:rPr>
-        <w:t xml:space="preserve"> garbage on blur </w:t>
-      </w:r>
-      <w:proofErr w:type="gramStart"/>
-      <w:r>
-        <w:rPr>
-          <w:rFonts w:ascii="Arial" w:hAnsi="Arial" w:cs="Arial"/>
-          <w:strike/>
-          <w:color w:val="FF0000"/>
-          <w:szCs w:val="21"/>
-          <w:shd w:val="clear" w:color="auto" w:fill="F5F5F5"/>
-        </w:rPr>
-        <w:t>area,</w:t>
-      </w:r>
-      <w:proofErr w:type="gramEnd"/>
-      <w:r>
-        <w:rPr>
-          <w:rFonts w:ascii="Arial" w:hAnsi="Arial" w:cs="Arial"/>
-          <w:strike/>
-          <w:color w:val="FF0000"/>
-          <w:szCs w:val="21"/>
-          <w:shd w:val="clear" w:color="auto" w:fill="F5F5F5"/>
-        </w:rPr>
-        <w:t xml:space="preserve"> and garbage beside paper</w:t>
+        <w:t> garbage on blur area, and garbage beside paper</w:t>
       </w:r>
       <w:r>
         <w:rPr>
@@ -999,27 +922,7 @@
           <w:szCs w:val="21"/>
           <w:shd w:val="clear" w:color="auto" w:fill="F5F5F5"/>
         </w:rPr>
-        <w:t xml:space="preserve">17:15 garbage when </w:t>
-      </w:r>
-      <w:proofErr w:type="spellStart"/>
-      <w:r>
-        <w:rPr>
-          <w:rFonts w:ascii="Arial" w:hAnsi="Arial" w:cs="Arial"/>
-          <w:color w:val="00B050"/>
-          <w:szCs w:val="21"/>
-          <w:shd w:val="clear" w:color="auto" w:fill="F5F5F5"/>
-        </w:rPr>
-        <w:t>disapper</w:t>
-      </w:r>
-      <w:proofErr w:type="spellEnd"/>
-      <w:r>
-        <w:rPr>
-          <w:rFonts w:ascii="Arial" w:hAnsi="Arial" w:cs="Arial"/>
-          <w:color w:val="00B050"/>
-          <w:szCs w:val="21"/>
-          <w:shd w:val="clear" w:color="auto" w:fill="F5F5F5"/>
-        </w:rPr>
-        <w:t xml:space="preserve"> hands </w:t>
+        <w:t xml:space="preserve">17:15 garbage when disapper hands </w:t>
       </w:r>
       <w:r>
         <w:rPr>
@@ -1396,27 +1299,7 @@
           <w:szCs w:val="21"/>
           <w:shd w:val="clear" w:color="auto" w:fill="F5F5F5"/>
         </w:rPr>
-        <w:t>窗户中间</w:t>
-      </w:r>
-      <w:proofErr w:type="gramStart"/>
-      <w:r>
-        <w:rPr>
-          <w:rFonts w:ascii="Arial" w:hAnsi="Arial" w:cs="Arial" w:hint="eastAsia"/>
-          <w:color w:val="00B050"/>
-          <w:szCs w:val="21"/>
-          <w:shd w:val="clear" w:color="auto" w:fill="F5F5F5"/>
-        </w:rPr>
-        <w:t>那根轴在</w:t>
-      </w:r>
-      <w:proofErr w:type="gramEnd"/>
-      <w:r>
-        <w:rPr>
-          <w:rFonts w:ascii="Arial" w:hAnsi="Arial" w:cs="Arial" w:hint="eastAsia"/>
-          <w:color w:val="00B050"/>
-          <w:szCs w:val="21"/>
-          <w:shd w:val="clear" w:color="auto" w:fill="F5F5F5"/>
-        </w:rPr>
-        <w:t>慌动，时间很短</w:t>
+        <w:t>窗户中间那根轴在慌动，时间很短</w:t>
       </w:r>
       <w:r>
         <w:rPr>
@@ -4385,7 +4268,6 @@
           <w:szCs w:val="24"/>
         </w:rPr>
       </w:pPr>
-      <w:proofErr w:type="gramStart"/>
       <w:r>
         <w:rPr>
           <w:rFonts w:ascii="宋体" w:eastAsia="宋体" w:hAnsi="宋体" w:cs="宋体" w:hint="eastAsia"/>
@@ -4394,18 +4276,7 @@
           <w:sz w:val="24"/>
           <w:szCs w:val="24"/>
         </w:rPr>
-        <w:t>a</w:t>
-      </w:r>
-      <w:proofErr w:type="gramEnd"/>
-      <w:r>
-        <w:rPr>
-          <w:rFonts w:ascii="宋体" w:eastAsia="宋体" w:hAnsi="宋体" w:cs="宋体" w:hint="eastAsia"/>
-          <w:b/>
-          <w:kern w:val="0"/>
-          <w:sz w:val="24"/>
-          <w:szCs w:val="24"/>
-        </w:rPr>
-        <w:t>).Broken</w:t>
+        <w:t>a).Broken</w:t>
       </w:r>
     </w:p>
     <w:p>
@@ -4606,27 +4477,7 @@
           <w:szCs w:val="21"/>
           <w:shd w:val="clear" w:color="auto" w:fill="F5F5F5"/>
         </w:rPr>
-        <w:t>00:10 </w:t>
-      </w:r>
-      <w:proofErr w:type="spellStart"/>
-      <w:r>
-        <w:rPr>
-          <w:rFonts w:ascii="Arial" w:hAnsi="Arial" w:cs="Arial"/>
-          <w:color w:val="00B050"/>
-          <w:szCs w:val="21"/>
-          <w:shd w:val="clear" w:color="auto" w:fill="F5F5F5"/>
-        </w:rPr>
-        <w:t>wanerbros</w:t>
-      </w:r>
-      <w:proofErr w:type="spellEnd"/>
-      <w:r>
-        <w:rPr>
-          <w:rFonts w:ascii="Arial" w:hAnsi="Arial" w:cs="Arial"/>
-          <w:color w:val="00B050"/>
-          <w:szCs w:val="21"/>
-          <w:shd w:val="clear" w:color="auto" w:fill="F5F5F5"/>
-        </w:rPr>
-        <w:t xml:space="preserve"> black pole broken </w:t>
+        <w:t xml:space="preserve">00:10 wanerbros black pole broken </w:t>
       </w:r>
       <w:r>
         <w:rPr>
@@ -4907,29 +4758,7 @@
           <w:sz w:val="24"/>
           <w:szCs w:val="24"/>
         </w:rPr>
-        <w:t xml:space="preserve">01:30 &amp; 01:46 little shimmer, part of frame </w:t>
-      </w:r>
-      <w:proofErr w:type="spellStart"/>
-      <w:r>
-        <w:rPr>
-          <w:rFonts w:ascii="宋体" w:eastAsia="宋体" w:hAnsi="宋体" w:cs="宋体" w:hint="eastAsia"/>
-          <w:strike/>
-          <w:kern w:val="0"/>
-          <w:sz w:val="24"/>
-          <w:szCs w:val="24"/>
-        </w:rPr>
-        <w:t>tututu</w:t>
-      </w:r>
-      <w:proofErr w:type="spellEnd"/>
-      <w:r>
-        <w:rPr>
-          <w:rFonts w:ascii="宋体" w:eastAsia="宋体" w:hAnsi="宋体" w:cs="宋体" w:hint="eastAsia"/>
-          <w:strike/>
-          <w:kern w:val="0"/>
-          <w:sz w:val="24"/>
-          <w:szCs w:val="24"/>
-        </w:rPr>
-        <w:t>...</w:t>
+        <w:t>01:30 &amp; 01:46 little shimmer, part of frame tututu...</w:t>
       </w:r>
     </w:p>
     <w:p>
@@ -5343,7 +5172,6 @@
           <w:szCs w:val="24"/>
         </w:rPr>
       </w:pPr>
-      <w:proofErr w:type="gramStart"/>
       <w:r>
         <w:rPr>
           <w:rFonts w:ascii="宋体" w:eastAsia="宋体" w:hAnsi="宋体" w:cs="宋体" w:hint="eastAsia"/>
@@ -5352,18 +5180,7 @@
           <w:sz w:val="24"/>
           <w:szCs w:val="24"/>
         </w:rPr>
-        <w:t>d</w:t>
-      </w:r>
-      <w:proofErr w:type="gramEnd"/>
-      <w:r>
-        <w:rPr>
-          <w:rFonts w:ascii="宋体" w:eastAsia="宋体" w:hAnsi="宋体" w:cs="宋体" w:hint="eastAsia"/>
-          <w:b/>
-          <w:kern w:val="0"/>
-          <w:sz w:val="24"/>
-          <w:szCs w:val="24"/>
-        </w:rPr>
-        <w:t>).Black Line</w:t>
+        <w:t>d).Black Line</w:t>
       </w:r>
     </w:p>
     <w:p>
@@ -5481,29 +5298,7 @@
           <w:szCs w:val="21"/>
           <w:shd w:val="clear" w:color="auto" w:fill="F5F5F5"/>
         </w:rPr>
-        <w:t xml:space="preserve">17:15 garbage when </w:t>
-      </w:r>
-      <w:proofErr w:type="spellStart"/>
-      <w:r>
-        <w:rPr>
-          <w:rFonts w:ascii="Arial" w:hAnsi="Arial" w:cs="Arial"/>
-          <w:strike/>
-          <w:color w:val="00B050"/>
-          <w:szCs w:val="21"/>
-          <w:shd w:val="clear" w:color="auto" w:fill="F5F5F5"/>
-        </w:rPr>
-        <w:t>disapper</w:t>
-      </w:r>
-      <w:proofErr w:type="spellEnd"/>
-      <w:r>
-        <w:rPr>
-          <w:rFonts w:ascii="Arial" w:hAnsi="Arial" w:cs="Arial"/>
-          <w:strike/>
-          <w:color w:val="00B050"/>
-          <w:szCs w:val="21"/>
-          <w:shd w:val="clear" w:color="auto" w:fill="F5F5F5"/>
-        </w:rPr>
-        <w:t xml:space="preserve"> hands </w:t>
+        <w:t xml:space="preserve">17:15 garbage when disapper hands </w:t>
       </w:r>
       <w:r>
         <w:rPr>
@@ -6088,27 +5883,7 @@
           <w:sz w:val="24"/>
           <w:szCs w:val="24"/>
         </w:rPr>
-        <w:t xml:space="preserve">Root </w:t>
-      </w:r>
-      <w:proofErr w:type="gramStart"/>
-      <w:r>
-        <w:rPr>
-          <w:rFonts w:ascii="宋体" w:eastAsia="宋体" w:hAnsi="宋体" w:cs="宋体" w:hint="eastAsia"/>
-          <w:kern w:val="0"/>
-          <w:sz w:val="24"/>
-          <w:szCs w:val="24"/>
-        </w:rPr>
-        <w:t>cause :</w:t>
-      </w:r>
-      <w:proofErr w:type="gramEnd"/>
-      <w:r>
-        <w:rPr>
-          <w:rFonts w:ascii="宋体" w:eastAsia="宋体" w:hAnsi="宋体" w:cs="宋体" w:hint="eastAsia"/>
-          <w:kern w:val="0"/>
-          <w:sz w:val="24"/>
-          <w:szCs w:val="24"/>
-        </w:rPr>
-        <w:t xml:space="preserve"> mv incorrect</w:t>
+        <w:t>Root cause : mv incorrect</w:t>
       </w:r>
     </w:p>
     <w:p>
@@ -6207,7 +5982,6 @@
         </w:rPr>
         <w:tab/>
       </w:r>
-      <w:proofErr w:type="spellStart"/>
       <w:r>
         <w:rPr>
           <w:rFonts w:ascii="宋体" w:eastAsia="宋体" w:hAnsi="宋体" w:cs="宋体"/>
@@ -6217,7 +5991,6 @@
         </w:rPr>
         <w:t>pql_dynSR_en</w:t>
       </w:r>
-      <w:proofErr w:type="spellEnd"/>
       <w:r>
         <w:rPr>
           <w:rFonts w:ascii="宋体" w:eastAsia="宋体" w:hAnsi="宋体" w:cs="宋体" w:hint="eastAsia"/>
@@ -6255,7 +6028,6 @@
         </w:rPr>
         <w:tab/>
       </w:r>
-      <w:proofErr w:type="spellStart"/>
       <w:r>
         <w:rPr>
           <w:rFonts w:ascii="宋体" w:eastAsia="宋体" w:hAnsi="宋体" w:cs="宋体"/>
@@ -6265,7 +6037,6 @@
         </w:rPr>
         <w:t>reg_vbuf_mvx_range</w:t>
       </w:r>
-      <w:proofErr w:type="spellEnd"/>
       <w:r>
         <w:rPr>
           <w:rFonts w:ascii="宋体" w:eastAsia="宋体" w:hAnsi="宋体" w:cs="宋体" w:hint="eastAsia"/>
@@ -6286,7 +6057,6 @@
           <w:szCs w:val="24"/>
         </w:rPr>
       </w:pPr>
-      <w:proofErr w:type="spellStart"/>
       <w:r>
         <w:rPr>
           <w:rFonts w:ascii="宋体" w:eastAsia="宋体" w:hAnsi="宋体" w:cs="宋体"/>
@@ -6296,7 +6066,6 @@
         </w:rPr>
         <w:t>reg_vbuf_mvy_range</w:t>
       </w:r>
-      <w:proofErr w:type="spellEnd"/>
       <w:r>
         <w:rPr>
           <w:rFonts w:ascii="宋体" w:eastAsia="宋体" w:hAnsi="宋体" w:cs="宋体" w:hint="eastAsia"/>
@@ -6682,27 +6451,7 @@
           <w:sz w:val="24"/>
           <w:szCs w:val="24"/>
         </w:rPr>
-        <w:t>设置</w:t>
-      </w:r>
-      <w:proofErr w:type="gramStart"/>
-      <w:r>
-        <w:rPr>
-          <w:rFonts w:ascii="宋体" w:eastAsia="宋体" w:hAnsi="宋体" w:cs="宋体" w:hint="eastAsia"/>
-          <w:kern w:val="0"/>
-          <w:sz w:val="24"/>
-          <w:szCs w:val="24"/>
-        </w:rPr>
-        <w:t>成打开</w:t>
-      </w:r>
-      <w:proofErr w:type="gramEnd"/>
-      <w:r>
-        <w:rPr>
-          <w:rFonts w:ascii="宋体" w:eastAsia="宋体" w:hAnsi="宋体" w:cs="宋体" w:hint="eastAsia"/>
-          <w:kern w:val="0"/>
-          <w:sz w:val="24"/>
-          <w:szCs w:val="24"/>
-        </w:rPr>
-        <w:t>状态可以解决上述问题。</w:t>
+        <w:t>设置成打开状态可以解决上述问题。</w:t>
       </w:r>
     </w:p>
     <w:p>
@@ -6810,25 +6559,14 @@
           <w:szCs w:val="24"/>
         </w:rPr>
       </w:pPr>
-      <w:proofErr w:type="gramStart"/>
-      <w:r>
-        <w:rPr>
-          <w:rFonts w:ascii="宋体" w:eastAsia="宋体" w:hAnsi="宋体" w:cs="宋体" w:hint="eastAsia"/>
-          <w:kern w:val="0"/>
-          <w:sz w:val="24"/>
-          <w:szCs w:val="24"/>
-        </w:rPr>
-        <w:t>if</w:t>
-      </w:r>
-      <w:proofErr w:type="gramEnd"/>
-      <w:r>
-        <w:rPr>
-          <w:rFonts w:ascii="宋体" w:eastAsia="宋体" w:hAnsi="宋体" w:cs="宋体" w:hint="eastAsia"/>
-          <w:kern w:val="0"/>
-          <w:sz w:val="24"/>
-          <w:szCs w:val="24"/>
-        </w:rPr>
-        <w:t xml:space="preserve"> </w:t>
+      <w:r>
+        <w:rPr>
+          <w:rFonts w:ascii="宋体" w:eastAsia="宋体" w:hAnsi="宋体" w:cs="宋体" w:hint="eastAsia"/>
+          <w:kern w:val="0"/>
+          <w:sz w:val="24"/>
+          <w:szCs w:val="24"/>
+        </w:rPr>
+        <w:t xml:space="preserve">if </w:t>
       </w:r>
       <w:r>
         <w:rPr>
@@ -6926,25 +6664,14 @@
           <w:szCs w:val="24"/>
         </w:rPr>
       </w:pPr>
-      <w:proofErr w:type="gramStart"/>
-      <w:r>
-        <w:rPr>
-          <w:rFonts w:ascii="宋体" w:eastAsia="宋体" w:hAnsi="宋体" w:cs="宋体" w:hint="eastAsia"/>
-          <w:kern w:val="0"/>
-          <w:sz w:val="24"/>
-          <w:szCs w:val="24"/>
-        </w:rPr>
-        <w:t>else</w:t>
-      </w:r>
-      <w:proofErr w:type="gramEnd"/>
-      <w:r>
-        <w:rPr>
-          <w:rFonts w:ascii="宋体" w:eastAsia="宋体" w:hAnsi="宋体" w:cs="宋体" w:hint="eastAsia"/>
-          <w:kern w:val="0"/>
-          <w:sz w:val="24"/>
-          <w:szCs w:val="24"/>
-        </w:rPr>
-        <w:t xml:space="preserve"> if </w:t>
+      <w:r>
+        <w:rPr>
+          <w:rFonts w:ascii="宋体" w:eastAsia="宋体" w:hAnsi="宋体" w:cs="宋体" w:hint="eastAsia"/>
+          <w:kern w:val="0"/>
+          <w:sz w:val="24"/>
+          <w:szCs w:val="24"/>
+        </w:rPr>
+        <w:t xml:space="preserve">else if </w:t>
       </w:r>
       <w:r>
         <w:rPr>
@@ -6992,26 +6719,7 @@
           <w:szCs w:val="24"/>
         </w:rPr>
         <w:tab/>
-      </w:r>
-      <w:proofErr w:type="gramStart"/>
-      <w:r>
-        <w:rPr>
-          <w:rFonts w:ascii="宋体" w:eastAsia="宋体" w:hAnsi="宋体" w:cs="宋体" w:hint="eastAsia"/>
-          <w:kern w:val="0"/>
-          <w:sz w:val="24"/>
-          <w:szCs w:val="24"/>
-        </w:rPr>
-        <w:t>use</w:t>
-      </w:r>
-      <w:proofErr w:type="gramEnd"/>
-      <w:r>
-        <w:rPr>
-          <w:rFonts w:ascii="宋体" w:eastAsia="宋体" w:hAnsi="宋体" w:cs="宋体" w:hint="eastAsia"/>
-          <w:kern w:val="0"/>
-          <w:sz w:val="24"/>
-          <w:szCs w:val="24"/>
-        </w:rPr>
-        <w:t xml:space="preserve"> me2</w:t>
+        <w:t>use me2</w:t>
       </w:r>
       <w:r>
         <w:rPr>
@@ -7187,7 +6895,6 @@
         </w:rPr>
         <w:t>的</w:t>
       </w:r>
-      <w:proofErr w:type="spellStart"/>
       <w:r>
         <w:rPr>
           <w:rFonts w:ascii="Verdana" w:hAnsi="Verdana"/>
@@ -7195,37 +6902,7 @@
           <w:sz w:val="20"/>
           <w:szCs w:val="20"/>
         </w:rPr>
-        <w:t>mvdiff</w:t>
-      </w:r>
-      <w:proofErr w:type="spellEnd"/>
-      <w:r>
-        <w:rPr>
-          <w:rFonts w:ascii="Verdana" w:hAnsi="Verdana"/>
-          <w:color w:val="000000"/>
-          <w:sz w:val="20"/>
-          <w:szCs w:val="20"/>
-        </w:rPr>
-        <w:t xml:space="preserve"> cost/</w:t>
-      </w:r>
-      <w:proofErr w:type="spellStart"/>
-      <w:r>
-        <w:rPr>
-          <w:rFonts w:ascii="Verdana" w:hAnsi="Verdana"/>
-          <w:color w:val="000000"/>
-          <w:sz w:val="20"/>
-          <w:szCs w:val="20"/>
-        </w:rPr>
-        <w:t>gmv</w:t>
-      </w:r>
-      <w:proofErr w:type="spellEnd"/>
-      <w:r>
-        <w:rPr>
-          <w:rFonts w:ascii="Verdana" w:hAnsi="Verdana"/>
-          <w:color w:val="000000"/>
-          <w:sz w:val="20"/>
-          <w:szCs w:val="20"/>
-        </w:rPr>
-        <w:t xml:space="preserve"> cost</w:t>
+        <w:t>mvdiff cost/gmv cost</w:t>
       </w:r>
     </w:p>
     <w:p>
@@ -7251,99 +6928,8 @@
           <w:sz w:val="20"/>
           <w:szCs w:val="20"/>
         </w:rPr>
-        <w:t xml:space="preserve">ME2 </w:t>
-      </w:r>
-      <w:proofErr w:type="spellStart"/>
-      <w:r>
-        <w:rPr>
-          <w:rFonts w:ascii="Verdana" w:hAnsi="Verdana"/>
-          <w:color w:val="000000"/>
-          <w:sz w:val="20"/>
-          <w:szCs w:val="20"/>
-        </w:rPr>
-        <w:t>pfv</w:t>
-      </w:r>
-      <w:proofErr w:type="spellEnd"/>
-      <w:r>
-        <w:rPr>
-          <w:rFonts w:ascii="Verdana" w:hAnsi="Verdana"/>
-          <w:color w:val="000000"/>
-          <w:sz w:val="20"/>
-          <w:szCs w:val="20"/>
-        </w:rPr>
-        <w:t>/</w:t>
-      </w:r>
-      <w:proofErr w:type="spellStart"/>
-      <w:r>
-        <w:rPr>
-          <w:rFonts w:ascii="Verdana" w:hAnsi="Verdana"/>
-          <w:color w:val="000000"/>
-          <w:sz w:val="20"/>
-          <w:szCs w:val="20"/>
-        </w:rPr>
-        <w:t>ppfv</w:t>
-      </w:r>
-      <w:proofErr w:type="spellEnd"/>
-      <w:r>
-        <w:rPr>
-          <w:rFonts w:ascii="Verdana" w:hAnsi="Verdana"/>
-          <w:color w:val="000000"/>
-          <w:sz w:val="20"/>
-          <w:szCs w:val="20"/>
-        </w:rPr>
-        <w:t>/</w:t>
-      </w:r>
-      <w:proofErr w:type="spellStart"/>
-      <w:r>
-        <w:rPr>
-          <w:rFonts w:ascii="Verdana" w:hAnsi="Verdana"/>
-          <w:color w:val="000000"/>
-          <w:sz w:val="20"/>
-          <w:szCs w:val="20"/>
-        </w:rPr>
-        <w:t>gmv</w:t>
-      </w:r>
-      <w:proofErr w:type="spellEnd"/>
-      <w:r>
-        <w:rPr>
-          <w:rFonts w:ascii="Verdana" w:hAnsi="Verdana"/>
-          <w:color w:val="000000"/>
-          <w:sz w:val="20"/>
-          <w:szCs w:val="20"/>
-        </w:rPr>
-        <w:t xml:space="preserve"> </w:t>
-      </w:r>
-      <w:proofErr w:type="spellStart"/>
-      <w:r>
-        <w:rPr>
-          <w:rFonts w:ascii="Verdana" w:hAnsi="Verdana"/>
-          <w:color w:val="000000"/>
-          <w:sz w:val="20"/>
-          <w:szCs w:val="20"/>
-        </w:rPr>
-        <w:t>cand</w:t>
-      </w:r>
-      <w:proofErr w:type="spellEnd"/>
-      <w:r>
-        <w:rPr>
-          <w:rFonts w:ascii="Verdana" w:hAnsi="Verdana"/>
-          <w:color w:val="000000"/>
-          <w:sz w:val="20"/>
-          <w:szCs w:val="20"/>
-        </w:rPr>
-        <w:t xml:space="preserve"> </w:t>
-      </w:r>
-      <w:proofErr w:type="spellStart"/>
-      <w:r>
-        <w:rPr>
-          <w:rFonts w:ascii="Verdana" w:hAnsi="Verdana"/>
-          <w:color w:val="000000"/>
-          <w:sz w:val="20"/>
-          <w:szCs w:val="20"/>
-        </w:rPr>
-        <w:t>pnt</w:t>
-      </w:r>
-      <w:proofErr w:type="spellEnd"/>
+        <w:t>ME2 pfv/ppfv/gmv cand pnt</w:t>
+      </w:r>
     </w:p>
     <w:p>
       <w:pPr>
@@ -8822,27 +8408,7 @@
           <w:szCs w:val="21"/>
           <w:shd w:val="clear" w:color="auto" w:fill="F5F5F5"/>
         </w:rPr>
-        <w:t xml:space="preserve">17:15 garbage when </w:t>
-      </w:r>
-      <w:proofErr w:type="spellStart"/>
-      <w:r>
-        <w:rPr>
-          <w:rFonts w:ascii="Arial" w:hAnsi="Arial" w:cs="Arial"/>
-          <w:color w:val="00B050"/>
-          <w:szCs w:val="21"/>
-          <w:shd w:val="clear" w:color="auto" w:fill="F5F5F5"/>
-        </w:rPr>
-        <w:t>disapper</w:t>
-      </w:r>
-      <w:proofErr w:type="spellEnd"/>
-      <w:r>
-        <w:rPr>
-          <w:rFonts w:ascii="Arial" w:hAnsi="Arial" w:cs="Arial"/>
-          <w:color w:val="00B050"/>
-          <w:szCs w:val="21"/>
-          <w:shd w:val="clear" w:color="auto" w:fill="F5F5F5"/>
-        </w:rPr>
-        <w:t xml:space="preserve"> hands </w:t>
+        <w:t xml:space="preserve">17:15 garbage when disapper hands </w:t>
       </w:r>
       <w:r>
         <w:rPr>
@@ -9679,7 +9245,6 @@
         </w:rPr>
         <w:tab/>
       </w:r>
-      <w:proofErr w:type="spellStart"/>
       <w:r>
         <w:rPr>
           <w:rFonts w:ascii="宋体" w:eastAsia="宋体" w:hAnsi="宋体" w:cs="宋体"/>
@@ -9689,7 +9254,6 @@
         </w:rPr>
         <w:t>pql_dynSR_en</w:t>
       </w:r>
-      <w:proofErr w:type="spellEnd"/>
       <w:r>
         <w:rPr>
           <w:rFonts w:ascii="宋体" w:eastAsia="宋体" w:hAnsi="宋体" w:cs="宋体" w:hint="eastAsia"/>
@@ -9727,7 +9291,6 @@
         </w:rPr>
         <w:tab/>
       </w:r>
-      <w:proofErr w:type="spellStart"/>
       <w:r>
         <w:rPr>
           <w:rFonts w:ascii="宋体" w:eastAsia="宋体" w:hAnsi="宋体" w:cs="宋体"/>
@@ -9737,7 +9300,6 @@
         </w:rPr>
         <w:t>reg_vbuf_mvx_range</w:t>
       </w:r>
-      <w:proofErr w:type="spellEnd"/>
       <w:r>
         <w:rPr>
           <w:rFonts w:ascii="宋体" w:eastAsia="宋体" w:hAnsi="宋体" w:cs="宋体" w:hint="eastAsia"/>
@@ -9758,7 +9320,6 @@
           <w:szCs w:val="24"/>
         </w:rPr>
       </w:pPr>
-      <w:proofErr w:type="spellStart"/>
       <w:r>
         <w:rPr>
           <w:rFonts w:ascii="宋体" w:eastAsia="宋体" w:hAnsi="宋体" w:cs="宋体"/>
@@ -9768,7 +9329,6 @@
         </w:rPr>
         <w:t>reg_vbuf_mvy_range</w:t>
       </w:r>
-      <w:proofErr w:type="spellEnd"/>
       <w:r>
         <w:rPr>
           <w:rFonts w:ascii="宋体" w:eastAsia="宋体" w:hAnsi="宋体" w:cs="宋体" w:hint="eastAsia"/>
@@ -9883,27 +9443,7 @@
           <w:sz w:val="24"/>
           <w:szCs w:val="24"/>
         </w:rPr>
-        <w:t>尝试多用一点me1的data，</w:t>
-      </w:r>
-      <w:proofErr w:type="gramStart"/>
-      <w:r>
-        <w:rPr>
-          <w:rFonts w:ascii="宋体" w:eastAsia="宋体" w:hAnsi="宋体" w:cs="宋体" w:hint="eastAsia"/>
-          <w:kern w:val="0"/>
-          <w:sz w:val="24"/>
-          <w:szCs w:val="24"/>
-        </w:rPr>
-        <w:t>下如下</w:t>
-      </w:r>
-      <w:proofErr w:type="gramEnd"/>
-      <w:r>
-        <w:rPr>
-          <w:rFonts w:ascii="宋体" w:eastAsia="宋体" w:hAnsi="宋体" w:cs="宋体" w:hint="eastAsia"/>
-          <w:kern w:val="0"/>
-          <w:sz w:val="24"/>
-          <w:szCs w:val="24"/>
-        </w:rPr>
-        <w:t>register：</w:t>
+        <w:t>尝试多用一点me1的data，下如下register：</w:t>
       </w:r>
     </w:p>
     <w:p>
@@ -10043,18 +9583,8 @@
           <w:szCs w:val="24"/>
         </w:rPr>
         <w:tab/>
-      </w:r>
-      <w:proofErr w:type="gramStart"/>
-      <w:r>
-        <w:rPr>
-          <w:rFonts w:ascii="宋体" w:eastAsia="宋体" w:hAnsi="宋体" w:cs="宋体"/>
-          <w:kern w:val="0"/>
-          <w:sz w:val="24"/>
-          <w:szCs w:val="24"/>
-        </w:rPr>
         <w:t>reg_kme_me2_sec_small_object_sm_mv_th</w:t>
       </w:r>
-      <w:proofErr w:type="gramEnd"/>
       <w:r>
         <w:rPr>
           <w:rFonts w:ascii="宋体" w:eastAsia="宋体" w:hAnsi="宋体" w:cs="宋体"/>
@@ -10203,18 +9733,8 @@
           <w:szCs w:val="24"/>
         </w:rPr>
         <w:tab/>
-      </w:r>
-      <w:proofErr w:type="gramStart"/>
-      <w:r>
-        <w:rPr>
-          <w:rFonts w:ascii="宋体" w:eastAsia="宋体" w:hAnsi="宋体" w:cs="宋体"/>
-          <w:kern w:val="0"/>
-          <w:sz w:val="24"/>
-          <w:szCs w:val="24"/>
-        </w:rPr>
         <w:t>reg_kme_me2_fst_small_object_sm_mv_th</w:t>
       </w:r>
-      <w:proofErr w:type="gramEnd"/>
       <w:r>
         <w:rPr>
           <w:rFonts w:ascii="宋体" w:eastAsia="宋体" w:hAnsi="宋体" w:cs="宋体"/>
@@ -11065,47 +10585,7 @@
           <w:szCs w:val="24"/>
         </w:rPr>
         <w:tab/>
-        <w:t>让苏州同事将ACDC_PK这只</w:t>
-      </w:r>
-      <w:proofErr w:type="spellStart"/>
-      <w:r>
-        <w:rPr>
-          <w:rFonts w:ascii="宋体" w:eastAsia="宋体" w:hAnsi="宋体" w:cs="宋体" w:hint="eastAsia"/>
-          <w:kern w:val="0"/>
-          <w:sz w:val="24"/>
-          <w:szCs w:val="24"/>
-        </w:rPr>
-        <w:t>cmodel</w:t>
-      </w:r>
-      <w:proofErr w:type="spellEnd"/>
-      <w:r>
-        <w:rPr>
-          <w:rFonts w:ascii="宋体" w:eastAsia="宋体" w:hAnsi="宋体" w:cs="宋体" w:hint="eastAsia"/>
-          <w:kern w:val="0"/>
-          <w:sz w:val="24"/>
-          <w:szCs w:val="24"/>
-        </w:rPr>
-        <w:t xml:space="preserve"> function的code</w:t>
-      </w:r>
-      <w:proofErr w:type="gramStart"/>
-      <w:r>
-        <w:rPr>
-          <w:rFonts w:ascii="宋体" w:eastAsia="宋体" w:hAnsi="宋体" w:cs="宋体" w:hint="eastAsia"/>
-          <w:kern w:val="0"/>
-          <w:sz w:val="24"/>
-          <w:szCs w:val="24"/>
-        </w:rPr>
-        <w:t>截图寄过来</w:t>
-      </w:r>
-      <w:proofErr w:type="gramEnd"/>
-      <w:r>
-        <w:rPr>
-          <w:rFonts w:ascii="宋体" w:eastAsia="宋体" w:hAnsi="宋体" w:cs="宋体" w:hint="eastAsia"/>
-          <w:kern w:val="0"/>
-          <w:sz w:val="24"/>
-          <w:szCs w:val="24"/>
-        </w:rPr>
-        <w:t>，后调整以下register：</w:t>
+        <w:t>让苏州同事将ACDC_PK这只cmodel function的code截图寄过来，后调整以下register：</w:t>
       </w:r>
     </w:p>
     <w:tbl>
@@ -11284,27 +10764,7 @@
           <w:szCs w:val="24"/>
         </w:rPr>
         <w:tab/>
-        <w:t>两个register调整后都没有效果，</w:t>
-      </w:r>
-      <w:proofErr w:type="spellStart"/>
-      <w:r>
-        <w:rPr>
-          <w:rFonts w:ascii="宋体" w:eastAsia="宋体" w:hAnsi="宋体" w:cs="宋体" w:hint="eastAsia"/>
-          <w:kern w:val="0"/>
-          <w:sz w:val="24"/>
-          <w:szCs w:val="24"/>
-        </w:rPr>
-        <w:t>nnd</w:t>
-      </w:r>
-      <w:proofErr w:type="spellEnd"/>
-      <w:r>
-        <w:rPr>
-          <w:rFonts w:ascii="宋体" w:eastAsia="宋体" w:hAnsi="宋体" w:cs="宋体" w:hint="eastAsia"/>
-          <w:kern w:val="0"/>
-          <w:sz w:val="24"/>
-          <w:szCs w:val="24"/>
-        </w:rPr>
-        <w:t>。</w:t>
+        <w:t>两个register调整后都没有效果，nnd。</w:t>
       </w:r>
     </w:p>
     <w:p>
@@ -11792,27 +11252,7 @@
           <w:sz w:val="24"/>
           <w:szCs w:val="24"/>
         </w:rPr>
-        <w:t>【</w:t>
-      </w:r>
-      <w:proofErr w:type="spellStart"/>
-      <w:r>
-        <w:rPr>
-          <w:rFonts w:ascii="宋体" w:eastAsia="宋体" w:hAnsi="宋体" w:cs="宋体" w:hint="eastAsia"/>
-          <w:kern w:val="0"/>
-          <w:sz w:val="24"/>
-          <w:szCs w:val="24"/>
-        </w:rPr>
-        <w:t>multimin</w:t>
-      </w:r>
-      <w:proofErr w:type="spellEnd"/>
-      <w:r>
-        <w:rPr>
-          <w:rFonts w:ascii="宋体" w:eastAsia="宋体" w:hAnsi="宋体" w:cs="宋体" w:hint="eastAsia"/>
-          <w:kern w:val="0"/>
-          <w:sz w:val="24"/>
-          <w:szCs w:val="24"/>
-        </w:rPr>
-        <w:t>相关的register】：</w:t>
+        <w:t>【multimin相关的register】：</w:t>
       </w:r>
     </w:p>
     <w:tbl>
@@ -13554,22 +12994,7 @@
           <w:sz w:val="24"/>
         </w:rPr>
         <w:tab/>
-      </w:r>
-      <w:proofErr w:type="spellStart"/>
-      <w:r>
-        <w:rPr>
-          <w:rFonts w:hint="eastAsia"/>
-          <w:sz w:val="24"/>
-        </w:rPr>
-        <w:t>MEScenneAnalysis.c</w:t>
-      </w:r>
-      <w:proofErr w:type="spellEnd"/>
-      <w:r>
-        <w:rPr>
-          <w:rFonts w:hint="eastAsia"/>
-          <w:sz w:val="24"/>
-        </w:rPr>
-        <w:t>---</w:t>
+        <w:t>MEScenneAnalysis.c---</w:t>
       </w:r>
       <w:r>
         <w:rPr>
@@ -13582,23 +13007,7 @@
           <w:rFonts w:hint="eastAsia"/>
           <w:sz w:val="24"/>
         </w:rPr>
-        <w:t xml:space="preserve"> </w:t>
-      </w:r>
-      <w:proofErr w:type="spellStart"/>
-      <w:r>
-        <w:rPr>
-          <w:rFonts w:hint="eastAsia"/>
-          <w:sz w:val="24"/>
-        </w:rPr>
-        <w:t>MEMC_Periodic_detect</w:t>
-      </w:r>
-      <w:proofErr w:type="spellEnd"/>
-      <w:r>
-        <w:rPr>
-          <w:rFonts w:hint="eastAsia"/>
-          <w:sz w:val="24"/>
-        </w:rPr>
-        <w:t>---</w:t>
+        <w:t xml:space="preserve"> MEMC_Periodic_detect---</w:t>
       </w:r>
       <w:r>
         <w:rPr>
@@ -13631,19 +13040,11 @@
         </w:rPr>
         <w:tab/>
       </w:r>
-      <w:proofErr w:type="gramStart"/>
-      <w:r>
-        <w:rPr>
-          <w:sz w:val="24"/>
-        </w:rPr>
-        <w:t>if(</w:t>
-      </w:r>
-      <w:proofErr w:type="gramEnd"/>
-      <w:r>
-        <w:rPr>
-          <w:sz w:val="24"/>
-        </w:rPr>
-        <w:t>((u32_RB_val &gt;&gt;  9) &amp; 0x01) ==1)</w:t>
+      <w:r>
+        <w:rPr>
+          <w:sz w:val="24"/>
+        </w:rPr>
+        <w:t>if(((u32_RB_val &gt;&gt;  9) &amp; 0x01) ==1)</w:t>
       </w:r>
     </w:p>
     <w:p>
@@ -13665,22 +13066,7 @@
           <w:sz w:val="24"/>
         </w:rPr>
         <w:tab/>
-      </w:r>
-      <w:proofErr w:type="spellStart"/>
-      <w:proofErr w:type="gramStart"/>
-      <w:r>
-        <w:rPr>
-          <w:sz w:val="24"/>
-        </w:rPr>
-        <w:t>pOutput</w:t>
-      </w:r>
-      <w:proofErr w:type="spellEnd"/>
-      <w:proofErr w:type="gramEnd"/>
-      <w:r>
-        <w:rPr>
-          <w:sz w:val="24"/>
-        </w:rPr>
-        <w:t>-&gt;u1_RP_detect_true = 0;</w:t>
+        <w:t>pOutput-&gt;u1_RP_detect_true = 0;</w:t>
       </w:r>
     </w:p>
     <w:p>
@@ -13696,20 +13082,7 @@
           <w:sz w:val="24"/>
         </w:rPr>
         <w:tab/>
-      </w:r>
-      <w:proofErr w:type="gramStart"/>
-      <w:r>
-        <w:rPr>
-          <w:sz w:val="24"/>
-        </w:rPr>
-        <w:t>if(</w:t>
-      </w:r>
-      <w:proofErr w:type="gramEnd"/>
-      <w:r>
-        <w:rPr>
-          <w:sz w:val="24"/>
-        </w:rPr>
-        <w:t>((u32_RB_val &gt;&gt;  10) &amp; 0x01) ==1)</w:t>
+        <w:t>if(((u32_RB_val &gt;&gt;  10) &amp; 0x01) ==1)</w:t>
       </w:r>
     </w:p>
     <w:p>
@@ -13731,22 +13104,7 @@
           <w:sz w:val="24"/>
         </w:rPr>
         <w:tab/>
-      </w:r>
-      <w:proofErr w:type="spellStart"/>
-      <w:proofErr w:type="gramStart"/>
-      <w:r>
-        <w:rPr>
-          <w:sz w:val="24"/>
-        </w:rPr>
-        <w:t>pOutput</w:t>
-      </w:r>
-      <w:proofErr w:type="spellEnd"/>
-      <w:proofErr w:type="gramEnd"/>
-      <w:r>
-        <w:rPr>
-          <w:sz w:val="24"/>
-        </w:rPr>
-        <w:t>-&gt;u1_RP_detect_true = 1;</w:t>
+        <w:t>pOutput-&gt;u1_RP_detect_true = 1;</w:t>
       </w:r>
     </w:p>
     <w:p>
@@ -13762,20 +13120,7 @@
           <w:sz w:val="24"/>
         </w:rPr>
         <w:tab/>
-      </w:r>
-      <w:proofErr w:type="gramStart"/>
-      <w:r>
-        <w:rPr>
-          <w:sz w:val="24"/>
-        </w:rPr>
-        <w:t>if(</w:t>
-      </w:r>
-      <w:proofErr w:type="gramEnd"/>
-      <w:r>
-        <w:rPr>
-          <w:sz w:val="24"/>
-        </w:rPr>
-        <w:t>((u32_RB_val &gt;&gt;  11) &amp; 0x01) ==1)</w:t>
+        <w:t>if(((u32_RB_val &gt;&gt;  11) &amp; 0x01) ==1)</w:t>
       </w:r>
     </w:p>
     <w:p>
@@ -13797,22 +13142,7 @@
           <w:sz w:val="24"/>
         </w:rPr>
         <w:tab/>
-      </w:r>
-      <w:proofErr w:type="spellStart"/>
-      <w:proofErr w:type="gramStart"/>
-      <w:r>
-        <w:rPr>
-          <w:sz w:val="24"/>
-        </w:rPr>
-        <w:t>pOutput</w:t>
-      </w:r>
-      <w:proofErr w:type="spellEnd"/>
-      <w:proofErr w:type="gramEnd"/>
-      <w:r>
-        <w:rPr>
-          <w:sz w:val="24"/>
-        </w:rPr>
-        <w:t>-&gt;u1_RP_detect_true = 2;</w:t>
+        <w:t>pOutput-&gt;u1_RP_detect_true = 2;</w:t>
       </w:r>
     </w:p>
     <w:p>
@@ -13828,20 +13158,7 @@
           <w:sz w:val="24"/>
         </w:rPr>
         <w:tab/>
-      </w:r>
-      <w:proofErr w:type="gramStart"/>
-      <w:r>
-        <w:rPr>
-          <w:sz w:val="24"/>
-        </w:rPr>
-        <w:t>if(</w:t>
-      </w:r>
-      <w:proofErr w:type="gramEnd"/>
-      <w:r>
-        <w:rPr>
-          <w:sz w:val="24"/>
-        </w:rPr>
-        <w:t>((u32_RB_val &gt;&gt;  12) &amp; 0x01) ==1)</w:t>
+        <w:t>if(((u32_RB_val &gt;&gt;  12) &amp; 0x01) ==1)</w:t>
       </w:r>
     </w:p>
     <w:p>
@@ -13863,22 +13180,7 @@
           <w:sz w:val="24"/>
         </w:rPr>
         <w:tab/>
-      </w:r>
-      <w:proofErr w:type="spellStart"/>
-      <w:proofErr w:type="gramStart"/>
-      <w:r>
-        <w:rPr>
-          <w:sz w:val="24"/>
-        </w:rPr>
-        <w:t>pOutput</w:t>
-      </w:r>
-      <w:proofErr w:type="spellEnd"/>
-      <w:proofErr w:type="gramEnd"/>
-      <w:r>
-        <w:rPr>
-          <w:sz w:val="24"/>
-        </w:rPr>
-        <w:t>-&gt;u1_RP_detect_true = 3;</w:t>
+        <w:t>pOutput-&gt;u1_RP_detect_true = 3;</w:t>
       </w:r>
     </w:p>
     <w:p>
@@ -14094,26 +13396,7 @@
           <w:szCs w:val="24"/>
         </w:rPr>
         <w:tab/>
-      </w:r>
-      <w:proofErr w:type="gramStart"/>
-      <w:r>
-        <w:rPr>
-          <w:rFonts w:ascii="宋体" w:eastAsia="宋体" w:hAnsi="宋体" w:cs="宋体" w:hint="eastAsia"/>
-          <w:kern w:val="0"/>
-          <w:sz w:val="24"/>
-          <w:szCs w:val="24"/>
-        </w:rPr>
-        <w:t>reg_me1_multimin2_sad_gain</w:t>
-      </w:r>
-      <w:proofErr w:type="gramEnd"/>
-      <w:r>
-        <w:rPr>
-          <w:rFonts w:ascii="宋体" w:eastAsia="宋体" w:hAnsi="宋体" w:cs="宋体" w:hint="eastAsia"/>
-          <w:kern w:val="0"/>
-          <w:sz w:val="24"/>
-          <w:szCs w:val="24"/>
-        </w:rPr>
-        <w:t xml:space="preserve">    biggest</w:t>
+        <w:t>reg_me1_multimin2_sad_gain    biggest</w:t>
       </w:r>
     </w:p>
     <w:p>
@@ -14135,26 +13418,7 @@
           <w:szCs w:val="24"/>
         </w:rPr>
         <w:tab/>
-      </w:r>
-      <w:proofErr w:type="gramStart"/>
-      <w:r>
-        <w:rPr>
-          <w:rFonts w:ascii="宋体" w:eastAsia="宋体" w:hAnsi="宋体" w:cs="宋体" w:hint="eastAsia"/>
-          <w:kern w:val="0"/>
-          <w:sz w:val="24"/>
-          <w:szCs w:val="24"/>
-        </w:rPr>
-        <w:t>reg_me1_multimin2_mvdiff_th</w:t>
-      </w:r>
-      <w:proofErr w:type="gramEnd"/>
-      <w:r>
-        <w:rPr>
-          <w:rFonts w:ascii="宋体" w:eastAsia="宋体" w:hAnsi="宋体" w:cs="宋体" w:hint="eastAsia"/>
-          <w:kern w:val="0"/>
-          <w:sz w:val="24"/>
-          <w:szCs w:val="24"/>
-        </w:rPr>
-        <w:t xml:space="preserve">    smallest</w:t>
+        <w:t>reg_me1_multimin2_mvdiff_th    smallest</w:t>
       </w:r>
     </w:p>
     <w:p>
@@ -14196,27 +13460,7 @@
           <w:sz w:val="24"/>
           <w:szCs w:val="24"/>
         </w:rPr>
-        <w:t xml:space="preserve"> </w:t>
-      </w:r>
-      <w:proofErr w:type="gramStart"/>
-      <w:r>
-        <w:rPr>
-          <w:rFonts w:ascii="宋体" w:eastAsia="宋体" w:hAnsi="宋体" w:cs="宋体" w:hint="eastAsia"/>
-          <w:kern w:val="0"/>
-          <w:sz w:val="24"/>
-          <w:szCs w:val="24"/>
-        </w:rPr>
-        <w:t>reg_me1_multimin2_sad_th</w:t>
-      </w:r>
-      <w:proofErr w:type="gramEnd"/>
-      <w:r>
-        <w:rPr>
-          <w:rFonts w:ascii="宋体" w:eastAsia="宋体" w:hAnsi="宋体" w:cs="宋体" w:hint="eastAsia"/>
-          <w:kern w:val="0"/>
-          <w:sz w:val="24"/>
-          <w:szCs w:val="24"/>
-        </w:rPr>
-        <w:t xml:space="preserve">      smallest</w:t>
+        <w:t xml:space="preserve"> reg_me1_multimin2_sad_th      smallest</w:t>
       </w:r>
     </w:p>
     <w:p>
@@ -14312,27 +13556,7 @@
           <w:sz w:val="24"/>
           <w:szCs w:val="24"/>
         </w:rPr>
-        <w:t>reg_me1_multimin2_force_</w:t>
-      </w:r>
-      <w:proofErr w:type="gramStart"/>
-      <w:r>
-        <w:rPr>
-          <w:rFonts w:ascii="宋体" w:eastAsia="宋体" w:hAnsi="宋体" w:cs="宋体" w:hint="eastAsia"/>
-          <w:kern w:val="0"/>
-          <w:sz w:val="24"/>
-          <w:szCs w:val="24"/>
-        </w:rPr>
-        <w:t>bv1  0</w:t>
-      </w:r>
-      <w:proofErr w:type="gramEnd"/>
-      <w:r>
-        <w:rPr>
-          <w:rFonts w:ascii="宋体" w:eastAsia="宋体" w:hAnsi="宋体" w:cs="宋体" w:hint="eastAsia"/>
-          <w:kern w:val="0"/>
-          <w:sz w:val="24"/>
-          <w:szCs w:val="24"/>
-        </w:rPr>
-        <w:t xml:space="preserve"> or 1</w:t>
+        <w:t>reg_me1_multimin2_force_bv1  0 or 1</w:t>
       </w:r>
     </w:p>
     <w:p>
@@ -14519,26 +13743,7 @@
           <w:szCs w:val="24"/>
         </w:rPr>
         <w:tab/>
-      </w:r>
-      <w:proofErr w:type="gramStart"/>
-      <w:r>
-        <w:rPr>
-          <w:rFonts w:ascii="宋体" w:eastAsia="宋体" w:hAnsi="宋体" w:cs="宋体" w:hint="eastAsia"/>
-          <w:kern w:val="0"/>
-          <w:sz w:val="24"/>
-          <w:szCs w:val="24"/>
-        </w:rPr>
-        <w:t>reg_me1_multimin1_sad_th</w:t>
-      </w:r>
-      <w:proofErr w:type="gramEnd"/>
-      <w:r>
-        <w:rPr>
-          <w:rFonts w:ascii="宋体" w:eastAsia="宋体" w:hAnsi="宋体" w:cs="宋体" w:hint="eastAsia"/>
-          <w:kern w:val="0"/>
-          <w:sz w:val="24"/>
-          <w:szCs w:val="24"/>
-        </w:rPr>
-        <w:t xml:space="preserve">      biggest</w:t>
+        <w:t>reg_me1_multimin1_sad_th      biggest</w:t>
       </w:r>
     </w:p>
     <w:p>
@@ -14577,26 +13782,7 @@
           <w:szCs w:val="24"/>
         </w:rPr>
         <w:tab/>
-      </w:r>
-      <w:proofErr w:type="gramStart"/>
-      <w:r>
-        <w:rPr>
-          <w:rFonts w:ascii="宋体" w:eastAsia="宋体" w:hAnsi="宋体" w:cs="宋体" w:hint="eastAsia"/>
-          <w:kern w:val="0"/>
-          <w:sz w:val="24"/>
-          <w:szCs w:val="24"/>
-        </w:rPr>
-        <w:t>reg_me1_multimin1_mvdiff_th</w:t>
-      </w:r>
-      <w:proofErr w:type="gramEnd"/>
-      <w:r>
-        <w:rPr>
-          <w:rFonts w:ascii="宋体" w:eastAsia="宋体" w:hAnsi="宋体" w:cs="宋体" w:hint="eastAsia"/>
-          <w:kern w:val="0"/>
-          <w:sz w:val="24"/>
-          <w:szCs w:val="24"/>
-        </w:rPr>
-        <w:t xml:space="preserve">   smallest</w:t>
+        <w:t>reg_me1_multimin1_mvdiff_th   smallest</w:t>
       </w:r>
     </w:p>
     <w:p>
@@ -14635,26 +13821,7 @@
           <w:szCs w:val="24"/>
         </w:rPr>
         <w:tab/>
-      </w:r>
-      <w:proofErr w:type="gramStart"/>
-      <w:r>
-        <w:rPr>
-          <w:rFonts w:ascii="宋体" w:eastAsia="宋体" w:hAnsi="宋体" w:cs="宋体" w:hint="eastAsia"/>
-          <w:kern w:val="0"/>
-          <w:sz w:val="24"/>
-          <w:szCs w:val="24"/>
-        </w:rPr>
-        <w:t>reg_me1_mv0_gmv_diff_th</w:t>
-      </w:r>
-      <w:proofErr w:type="gramEnd"/>
-      <w:r>
-        <w:rPr>
-          <w:rFonts w:ascii="宋体" w:eastAsia="宋体" w:hAnsi="宋体" w:cs="宋体" w:hint="eastAsia"/>
-          <w:kern w:val="0"/>
-          <w:sz w:val="24"/>
-          <w:szCs w:val="24"/>
-        </w:rPr>
-        <w:t xml:space="preserve">       biggest</w:t>
+        <w:t>reg_me1_mv0_gmv_diff_th       biggest</w:t>
       </w:r>
     </w:p>
     <w:p>
@@ -14693,26 +13860,7 @@
           <w:szCs w:val="24"/>
         </w:rPr>
         <w:tab/>
-      </w:r>
-      <w:proofErr w:type="gramStart"/>
-      <w:r>
-        <w:rPr>
-          <w:rFonts w:ascii="宋体" w:eastAsia="宋体" w:hAnsi="宋体" w:cs="宋体" w:hint="eastAsia"/>
-          <w:kern w:val="0"/>
-          <w:sz w:val="24"/>
-          <w:szCs w:val="24"/>
-        </w:rPr>
-        <w:t>reg_me1_mv1_gmv_diff_th</w:t>
-      </w:r>
-      <w:proofErr w:type="gramEnd"/>
-      <w:r>
-        <w:rPr>
-          <w:rFonts w:ascii="宋体" w:eastAsia="宋体" w:hAnsi="宋体" w:cs="宋体" w:hint="eastAsia"/>
-          <w:kern w:val="0"/>
-          <w:sz w:val="24"/>
-          <w:szCs w:val="24"/>
-        </w:rPr>
-        <w:t xml:space="preserve">       biggest</w:t>
+        <w:t>reg_me1_mv1_gmv_diff_th       biggest</w:t>
       </w:r>
     </w:p>
     <w:p>
@@ -14762,19 +13910,8 @@
           <w:szCs w:val="24"/>
         </w:rPr>
         <w:tab/>
-        <w:t xml:space="preserve">reg_me1_multimin1_force_bv1   0 </w:t>
-      </w:r>
-      <w:proofErr w:type="gramStart"/>
-      <w:r>
-        <w:rPr>
-          <w:rFonts w:ascii="宋体" w:eastAsia="宋体" w:hAnsi="宋体" w:cs="宋体" w:hint="eastAsia"/>
-          <w:kern w:val="0"/>
-          <w:sz w:val="24"/>
-          <w:szCs w:val="24"/>
-        </w:rPr>
-        <w:t>or  1</w:t>
-      </w:r>
-      <w:proofErr w:type="gramEnd"/>
+        <w:t>reg_me1_multimin1_force_bv1   0 or  1</w:t>
+      </w:r>
     </w:p>
     <w:p>
       <w:pPr>
@@ -14941,42 +14078,22 @@
         </w:rPr>
         <w:tab/>
       </w:r>
-      <w:proofErr w:type="gramStart"/>
       <w:r>
         <w:rPr>
           <w:rFonts w:hint="eastAsia"/>
           <w:color w:val="00B0F0"/>
           <w:sz w:val="24"/>
         </w:rPr>
-        <w:t>reg_me1_acdc_pk_sad_diff_th</w:t>
-      </w:r>
-      <w:proofErr w:type="gramEnd"/>
+        <w:t>reg_me1_acdc_pk_sad_diff_th    smallest</w:t>
+      </w:r>
       <w:r>
         <w:rPr>
           <w:rFonts w:hint="eastAsia"/>
           <w:color w:val="00B0F0"/>
           <w:sz w:val="24"/>
         </w:rPr>
-        <w:t xml:space="preserve">    smallest</w:t>
-      </w:r>
-      <w:r>
-        <w:rPr>
-          <w:rFonts w:hint="eastAsia"/>
-          <w:color w:val="00B0F0"/>
-          <w:sz w:val="24"/>
-        </w:rPr>
-        <w:t>---------</w:t>
-      </w:r>
-      <w:proofErr w:type="spellStart"/>
-      <w:r>
-        <w:rPr>
-          <w:rFonts w:hint="eastAsia"/>
-          <w:color w:val="00B0F0"/>
-          <w:sz w:val="24"/>
-        </w:rPr>
-        <w:t>th</w:t>
-      </w:r>
-      <w:proofErr w:type="spellEnd"/>
+        <w:t>---------th</w:t>
+      </w:r>
     </w:p>
     <w:p>
       <w:pPr>
@@ -15045,23 +14162,13 @@
         </w:rPr>
         <w:tab/>
       </w:r>
-      <w:proofErr w:type="gramStart"/>
       <w:r>
         <w:rPr>
           <w:rFonts w:hint="eastAsia"/>
           <w:color w:val="00B0F0"/>
           <w:sz w:val="24"/>
         </w:rPr>
-        <w:t>reg_me1_acdc_pk_mvdiff_th</w:t>
-      </w:r>
-      <w:proofErr w:type="gramEnd"/>
-      <w:r>
-        <w:rPr>
-          <w:rFonts w:hint="eastAsia"/>
-          <w:color w:val="00B0F0"/>
-          <w:sz w:val="24"/>
-        </w:rPr>
-        <w:t xml:space="preserve">   </w:t>
+        <w:t xml:space="preserve">reg_me1_acdc_pk_mvdiff_th   </w:t>
       </w:r>
       <w:r>
         <w:rPr>
@@ -15147,23 +14254,13 @@
         </w:rPr>
         <w:tab/>
       </w:r>
-      <w:proofErr w:type="gramStart"/>
       <w:r>
         <w:rPr>
           <w:rFonts w:hint="eastAsia"/>
           <w:color w:val="00B0F0"/>
           <w:sz w:val="24"/>
         </w:rPr>
-        <w:t>reg_me1_acdc_pk_mvdiff_s_th</w:t>
-      </w:r>
-      <w:proofErr w:type="gramEnd"/>
-      <w:r>
-        <w:rPr>
-          <w:rFonts w:hint="eastAsia"/>
-          <w:color w:val="00B0F0"/>
-          <w:sz w:val="24"/>
-        </w:rPr>
-        <w:t xml:space="preserve">  </w:t>
+        <w:t xml:space="preserve">reg_me1_acdc_pk_mvdiff_s_th  </w:t>
       </w:r>
       <w:r>
         <w:rPr>
@@ -15283,23 +14380,13 @@
         </w:rPr>
         <w:tab/>
       </w:r>
-      <w:proofErr w:type="gramStart"/>
       <w:r>
         <w:rPr>
           <w:rFonts w:hint="eastAsia"/>
           <w:color w:val="00B0F0"/>
           <w:sz w:val="24"/>
         </w:rPr>
-        <w:t>reg_me1_acdc_bv_ac_sad_th</w:t>
-      </w:r>
-      <w:proofErr w:type="gramEnd"/>
-      <w:r>
-        <w:rPr>
-          <w:rFonts w:hint="eastAsia"/>
-          <w:color w:val="00B0F0"/>
-          <w:sz w:val="24"/>
-        </w:rPr>
-        <w:t xml:space="preserve">      biggest-</w:t>
+        <w:t>reg_me1_acdc_bv_ac_sad_th      biggest-</w:t>
       </w:r>
     </w:p>
     <w:p>
@@ -15369,23 +14456,13 @@
         </w:rPr>
         <w:tab/>
       </w:r>
-      <w:proofErr w:type="gramStart"/>
       <w:r>
         <w:rPr>
           <w:rFonts w:hint="eastAsia"/>
           <w:color w:val="00B0F0"/>
           <w:sz w:val="24"/>
         </w:rPr>
-        <w:t>reg_me1_acdc_mvdiff_s_range</w:t>
-      </w:r>
-      <w:proofErr w:type="gramEnd"/>
-      <w:r>
-        <w:rPr>
-          <w:rFonts w:hint="eastAsia"/>
-          <w:color w:val="00B0F0"/>
-          <w:sz w:val="24"/>
-        </w:rPr>
-        <w:t xml:space="preserve">   </w:t>
+        <w:t xml:space="preserve">reg_me1_acdc_mvdiff_s_range   </w:t>
       </w:r>
       <w:r>
         <w:rPr>
@@ -15455,23 +14532,13 @@
         </w:rPr>
         <w:tab/>
       </w:r>
-      <w:proofErr w:type="gramStart"/>
       <w:r>
         <w:rPr>
           <w:rFonts w:hint="eastAsia"/>
           <w:color w:val="00B0F0"/>
           <w:sz w:val="24"/>
         </w:rPr>
-        <w:t>reg_me1_acdc_pk_mvdiff_th</w:t>
-      </w:r>
-      <w:proofErr w:type="gramEnd"/>
-      <w:r>
-        <w:rPr>
-          <w:rFonts w:hint="eastAsia"/>
-          <w:color w:val="00B0F0"/>
-          <w:sz w:val="24"/>
-        </w:rPr>
-        <w:t xml:space="preserve">  </w:t>
+        <w:t xml:space="preserve">reg_me1_acdc_pk_mvdiff_th  </w:t>
       </w:r>
       <w:r>
         <w:rPr>
@@ -15615,22 +14682,7 @@
           <w:sz w:val="24"/>
         </w:rPr>
         <w:tab/>
-      </w:r>
-      <w:proofErr w:type="gramStart"/>
-      <w:r>
-        <w:rPr>
-          <w:rFonts w:hint="eastAsia"/>
-          <w:sz w:val="24"/>
-        </w:rPr>
-        <w:t>if(</w:t>
-      </w:r>
-      <w:proofErr w:type="gramEnd"/>
-      <w:r>
-        <w:rPr>
-          <w:rFonts w:hint="eastAsia"/>
-          <w:sz w:val="24"/>
-        </w:rPr>
-        <w:t xml:space="preserve"> reg_me1_acdc_pk_bv1_follow_en == 1)</w:t>
+        <w:t>if( reg_me1_acdc_pk_bv1_follow_en == 1)</w:t>
       </w:r>
     </w:p>
     <w:p>
@@ -15689,16 +14741,8 @@
           <w:sz w:val="24"/>
         </w:rPr>
         <w:tab/>
-      </w:r>
-      <w:proofErr w:type="gramStart"/>
-      <w:r>
-        <w:rPr>
-          <w:rFonts w:hint="eastAsia"/>
-          <w:sz w:val="24"/>
-        </w:rPr>
         <w:t>else</w:t>
       </w:r>
-      <w:proofErr w:type="gramEnd"/>
     </w:p>
     <w:p>
       <w:pPr>
@@ -16433,25 +15477,24 @@
           <w:color w:val="FF0000"/>
           <w:sz w:val="24"/>
         </w:rPr>
-        <w:t xml:space="preserve">BV0.sVx = </w:t>
-      </w:r>
-      <w:proofErr w:type="spellStart"/>
-      <w:r>
-        <w:rPr>
-          <w:rFonts w:hint="eastAsia"/>
+        <w:t>BV0.sVx = force_sVx;</w:t>
+      </w:r>
+    </w:p>
+    <w:p>
+      <w:pPr>
+        <w:ind w:left="300" w:firstLine="420"/>
+        <w:rPr>
           <w:color w:val="FF0000"/>
           <w:sz w:val="24"/>
         </w:rPr>
-        <w:t>force_sVx</w:t>
-      </w:r>
-      <w:proofErr w:type="spellEnd"/>
+      </w:pPr>
       <w:r>
         <w:rPr>
           <w:rFonts w:hint="eastAsia"/>
           <w:color w:val="FF0000"/>
           <w:sz w:val="24"/>
         </w:rPr>
-        <w:t>;</w:t>
+        <w:t>BV0.sVy = force_sVy;</w:t>
       </w:r>
     </w:p>
     <w:p>
@@ -16468,95 +15511,24 @@
           <w:color w:val="FF0000"/>
           <w:sz w:val="24"/>
         </w:rPr>
-        <w:t xml:space="preserve">BV0.sVy = </w:t>
-      </w:r>
-      <w:proofErr w:type="spellStart"/>
-      <w:r>
-        <w:rPr>
-          <w:rFonts w:hint="eastAsia"/>
+        <w:t>BV1.sVx = force_sVx;</w:t>
+      </w:r>
+    </w:p>
+    <w:p>
+      <w:pPr>
+        <w:ind w:left="300" w:firstLine="420"/>
+        <w:rPr>
           <w:color w:val="FF0000"/>
           <w:sz w:val="24"/>
         </w:rPr>
-        <w:t>force_sVy</w:t>
-      </w:r>
-      <w:proofErr w:type="spellEnd"/>
+      </w:pPr>
       <w:r>
         <w:rPr>
           <w:rFonts w:hint="eastAsia"/>
           <w:color w:val="FF0000"/>
           <w:sz w:val="24"/>
         </w:rPr>
-        <w:t>;</w:t>
-      </w:r>
-    </w:p>
-    <w:p>
-      <w:pPr>
-        <w:ind w:left="300" w:firstLine="420"/>
-        <w:rPr>
-          <w:color w:val="FF0000"/>
-          <w:sz w:val="24"/>
-        </w:rPr>
-      </w:pPr>
-      <w:r>
-        <w:rPr>
-          <w:rFonts w:hint="eastAsia"/>
-          <w:color w:val="FF0000"/>
-          <w:sz w:val="24"/>
-        </w:rPr>
-        <w:t xml:space="preserve">BV1.sVx = </w:t>
-      </w:r>
-      <w:proofErr w:type="spellStart"/>
-      <w:r>
-        <w:rPr>
-          <w:rFonts w:hint="eastAsia"/>
-          <w:color w:val="FF0000"/>
-          <w:sz w:val="24"/>
-        </w:rPr>
-        <w:t>force_sVx</w:t>
-      </w:r>
-      <w:proofErr w:type="spellEnd"/>
-      <w:r>
-        <w:rPr>
-          <w:rFonts w:hint="eastAsia"/>
-          <w:color w:val="FF0000"/>
-          <w:sz w:val="24"/>
-        </w:rPr>
-        <w:t>;</w:t>
-      </w:r>
-    </w:p>
-    <w:p>
-      <w:pPr>
-        <w:ind w:left="300" w:firstLine="420"/>
-        <w:rPr>
-          <w:color w:val="FF0000"/>
-          <w:sz w:val="24"/>
-        </w:rPr>
-      </w:pPr>
-      <w:r>
-        <w:rPr>
-          <w:rFonts w:hint="eastAsia"/>
-          <w:color w:val="FF0000"/>
-          <w:sz w:val="24"/>
-        </w:rPr>
-        <w:t xml:space="preserve">BV1.sVy = </w:t>
-      </w:r>
-      <w:proofErr w:type="spellStart"/>
-      <w:r>
-        <w:rPr>
-          <w:rFonts w:hint="eastAsia"/>
-          <w:color w:val="FF0000"/>
-          <w:sz w:val="24"/>
-        </w:rPr>
-        <w:t>force_sVy</w:t>
-      </w:r>
-      <w:proofErr w:type="spellEnd"/>
-      <w:r>
-        <w:rPr>
-          <w:rFonts w:hint="eastAsia"/>
-          <w:color w:val="FF0000"/>
-          <w:sz w:val="24"/>
-        </w:rPr>
-        <w:t>;</w:t>
+        <w:t>BV1.sVy = force_sVy;</w:t>
       </w:r>
     </w:p>
     <w:p>
@@ -16594,21 +15566,12 @@
         </w:rPr>
         <w:t>分析</w:t>
       </w:r>
-      <w:proofErr w:type="spellStart"/>
-      <w:r>
-        <w:rPr>
-          <w:rFonts w:hint="eastAsia"/>
-          <w:sz w:val="24"/>
-        </w:rPr>
-        <w:t>fireware</w:t>
-      </w:r>
-      <w:proofErr w:type="spellEnd"/>
-      <w:r>
-        <w:rPr>
-          <w:rFonts w:hint="eastAsia"/>
-          <w:sz w:val="24"/>
-        </w:rPr>
-        <w:t xml:space="preserve"> code</w:t>
+      <w:r>
+        <w:rPr>
+          <w:rFonts w:hint="eastAsia"/>
+          <w:sz w:val="24"/>
+        </w:rPr>
+        <w:t>fireware code</w:t>
       </w:r>
       <w:r>
         <w:rPr>
@@ -16617,14 +15580,12 @@
         </w:rPr>
         <w:t>中的</w:t>
       </w:r>
-      <w:proofErr w:type="spellStart"/>
       <w:r>
         <w:rPr>
           <w:sz w:val="24"/>
         </w:rPr>
         <w:t>FRC_Dynamic_ACDCBld</w:t>
       </w:r>
-      <w:proofErr w:type="spellEnd"/>
       <w:r>
         <w:rPr>
           <w:rFonts w:hint="eastAsia"/>
@@ -16671,7 +15632,6 @@
           <w:sz w:val="24"/>
         </w:rPr>
       </w:pPr>
-      <w:proofErr w:type="spellStart"/>
       <w:r>
         <w:rPr>
           <w:rFonts w:hint="eastAsia"/>
@@ -16679,7 +15639,6 @@
         </w:rPr>
         <w:t>FRC_SceneAnalysis.c</w:t>
       </w:r>
-      <w:proofErr w:type="spellEnd"/>
     </w:p>
     <w:p>
       <w:pPr>
@@ -16689,33 +15648,13 @@
           <w:sz w:val="24"/>
         </w:rPr>
       </w:pPr>
-      <w:proofErr w:type="spellStart"/>
-      <w:r>
-        <w:rPr>
-          <w:rFonts w:hint="eastAsia"/>
-          <w:sz w:val="24"/>
-        </w:rPr>
-        <w:t>FRC_FadeInOut_</w:t>
-      </w:r>
-      <w:proofErr w:type="gramStart"/>
-      <w:r>
-        <w:rPr>
-          <w:rFonts w:hint="eastAsia"/>
-          <w:sz w:val="24"/>
-        </w:rPr>
-        <w:t>Detect</w:t>
-      </w:r>
-      <w:proofErr w:type="spellEnd"/>
-      <w:r>
-        <w:rPr>
-          <w:rFonts w:hint="eastAsia"/>
-          <w:sz w:val="24"/>
-        </w:rPr>
-        <w:t>()</w:t>
-      </w:r>
-      <w:bookmarkStart w:id="0" w:name="_GoBack"/>
-      <w:bookmarkEnd w:id="0"/>
-      <w:proofErr w:type="gramEnd"/>
+      <w:r>
+        <w:rPr>
+          <w:rFonts w:hint="eastAsia"/>
+          <w:sz w:val="24"/>
+        </w:rPr>
+        <w:t>FRC_FadeInOut_Detect()</w:t>
+      </w:r>
     </w:p>
     <w:p>
       <w:pPr>
@@ -16734,7 +15673,6 @@
           <w:sz w:val="24"/>
         </w:rPr>
       </w:pPr>
-      <w:proofErr w:type="gramStart"/>
       <w:r>
         <w:rPr>
           <w:rFonts w:hint="eastAsia"/>
@@ -16742,20 +15680,11 @@
         </w:rPr>
         <w:t>if(</w:t>
       </w:r>
-      <w:proofErr w:type="spellStart"/>
-      <w:proofErr w:type="gramEnd"/>
-      <w:r>
-        <w:rPr>
-          <w:sz w:val="24"/>
-        </w:rPr>
-        <w:t>pOutput</w:t>
-      </w:r>
-      <w:proofErr w:type="spellEnd"/>
-      <w:r>
-        <w:rPr>
-          <w:sz w:val="24"/>
-        </w:rPr>
-        <w:t>-&gt;u1_fadeInOut_dh_close</w:t>
+      <w:r>
+        <w:rPr>
+          <w:sz w:val="24"/>
+        </w:rPr>
+        <w:t>pOutput-&gt;u1_fadeInOut_dh_close</w:t>
       </w:r>
       <w:r>
         <w:rPr>
@@ -16839,17 +15768,8 @@
           <w:sz w:val="24"/>
         </w:rPr>
         <w:tab/>
-        <w:t xml:space="preserve">   </w:t>
-      </w:r>
-      <w:proofErr w:type="gramStart"/>
-      <w:r>
-        <w:rPr>
-          <w:rFonts w:hint="eastAsia"/>
-          <w:sz w:val="24"/>
-        </w:rPr>
-        <w:t>else</w:t>
-      </w:r>
-      <w:proofErr w:type="gramEnd"/>
+        <w:t xml:space="preserve">   else</w:t>
+      </w:r>
     </w:p>
     <w:p>
       <w:pPr>
@@ -17433,19 +16353,11 @@
           <w:sz w:val="24"/>
         </w:rPr>
       </w:pPr>
-      <w:proofErr w:type="gramStart"/>
-      <w:r>
-        <w:rPr>
-          <w:sz w:val="24"/>
-        </w:rPr>
-        <w:t>WriteRegister(</w:t>
-      </w:r>
-      <w:proofErr w:type="gramEnd"/>
-      <w:r>
-        <w:rPr>
-          <w:sz w:val="24"/>
-        </w:rPr>
-        <w:t>FRC_TOP__KME_ME1_TOP2__reg_me1_acdc_pk_bv1_ref_ADDR, FRC_TOP__KME_ME1_TOP2__reg_me1_acdc_pk_bv1_ref_BITSTART</w:t>
+      <w:r>
+        <w:rPr>
+          <w:sz w:val="24"/>
+        </w:rPr>
+        <w:t>WriteRegister(FRC_TOP__KME_ME1_TOP2__reg_me1_acdc_pk_bv1_ref_ADDR, FRC_TOP__KME_ME1_TOP2__reg_me1_acdc_pk_bv1_ref_BITSTART</w:t>
       </w:r>
       <w:r>
         <w:rPr>
@@ -17478,113 +16390,67 @@
           <w:sz w:val="24"/>
         </w:rPr>
       </w:pPr>
-      <w:proofErr w:type="spellStart"/>
-      <w:proofErr w:type="gramStart"/>
-      <w:r>
-        <w:rPr>
-          <w:sz w:val="24"/>
-        </w:rPr>
-        <w:t>WriteRegister</w:t>
-      </w:r>
-      <w:proofErr w:type="spellEnd"/>
-      <w:r>
-        <w:rPr>
-          <w:sz w:val="24"/>
-        </w:rPr>
-        <w:t>(</w:t>
-      </w:r>
-      <w:proofErr w:type="gramEnd"/>
-      <w:r>
-        <w:rPr>
-          <w:sz w:val="24"/>
-        </w:rPr>
-        <w:t>KIWI_REG(FRC_TOP__BBD__</w:t>
-      </w:r>
-      <w:proofErr w:type="spellStart"/>
-      <w:r>
-        <w:rPr>
-          <w:sz w:val="24"/>
-        </w:rPr>
-        <w:t>reg_BBD_black_th</w:t>
-      </w:r>
-      <w:proofErr w:type="spellEnd"/>
-      <w:r>
-        <w:rPr>
-          <w:sz w:val="24"/>
-        </w:rPr>
-        <w:t>), u8_black_th);</w:t>
-      </w:r>
-    </w:p>
-    <w:p>
-      <w:pPr>
-        <w:rPr>
-          <w:rFonts w:hint="eastAsia"/>
-          <w:sz w:val="24"/>
-        </w:rPr>
-      </w:pPr>
-    </w:p>
-    <w:p>
-      <w:pPr>
-        <w:rPr>
-          <w:rFonts w:hint="eastAsia"/>
-          <w:sz w:val="24"/>
-        </w:rPr>
-      </w:pPr>
-    </w:p>
-    <w:p>
-      <w:pPr>
-        <w:rPr>
-          <w:rFonts w:hint="eastAsia"/>
-          <w:sz w:val="24"/>
-        </w:rPr>
-      </w:pPr>
-    </w:p>
-    <w:p>
-      <w:pPr>
-        <w:rPr>
-          <w:rFonts w:hint="eastAsia"/>
-          <w:sz w:val="24"/>
-        </w:rPr>
-      </w:pPr>
-    </w:p>
-    <w:p>
-      <w:pPr>
-        <w:rPr>
-          <w:rFonts w:hint="eastAsia"/>
-          <w:sz w:val="24"/>
-        </w:rPr>
-      </w:pPr>
-    </w:p>
-    <w:p>
-      <w:pPr>
-        <w:rPr>
-          <w:rFonts w:hint="eastAsia"/>
-          <w:sz w:val="24"/>
-        </w:rPr>
-      </w:pPr>
-    </w:p>
-    <w:p>
-      <w:pPr>
-        <w:rPr>
-          <w:rFonts w:hint="eastAsia"/>
-          <w:sz w:val="24"/>
-        </w:rPr>
-      </w:pPr>
-      <w:proofErr w:type="spellStart"/>
-      <w:r>
-        <w:rPr>
-          <w:rFonts w:hint="eastAsia"/>
-          <w:sz w:val="24"/>
-        </w:rPr>
-        <w:t>scalerVIP.c</w:t>
-      </w:r>
-      <w:proofErr w:type="spellEnd"/>
-      <w:r>
-        <w:rPr>
-          <w:rFonts w:hint="eastAsia"/>
-          <w:sz w:val="24"/>
-        </w:rPr>
-        <w:t>---</w:t>
+      <w:r>
+        <w:rPr>
+          <w:sz w:val="24"/>
+        </w:rPr>
+        <w:t>WriteRegister(KIWI_REG(FRC_TOP__BBD__reg_BBD_black_th), u8_black_th);</w:t>
+      </w:r>
+    </w:p>
+    <w:p>
+      <w:pPr>
+        <w:rPr>
+          <w:sz w:val="24"/>
+        </w:rPr>
+      </w:pPr>
+    </w:p>
+    <w:p>
+      <w:pPr>
+        <w:rPr>
+          <w:sz w:val="24"/>
+        </w:rPr>
+      </w:pPr>
+    </w:p>
+    <w:p>
+      <w:pPr>
+        <w:rPr>
+          <w:sz w:val="24"/>
+        </w:rPr>
+      </w:pPr>
+    </w:p>
+    <w:p>
+      <w:pPr>
+        <w:rPr>
+          <w:sz w:val="24"/>
+        </w:rPr>
+      </w:pPr>
+    </w:p>
+    <w:p>
+      <w:pPr>
+        <w:rPr>
+          <w:sz w:val="24"/>
+        </w:rPr>
+      </w:pPr>
+    </w:p>
+    <w:p>
+      <w:pPr>
+        <w:rPr>
+          <w:sz w:val="24"/>
+        </w:rPr>
+      </w:pPr>
+    </w:p>
+    <w:p>
+      <w:pPr>
+        <w:rPr>
+          <w:sz w:val="24"/>
+        </w:rPr>
+      </w:pPr>
+      <w:r>
+        <w:rPr>
+          <w:rFonts w:hint="eastAsia"/>
+          <w:sz w:val="24"/>
+        </w:rPr>
+        <w:t>scalerVIP.c---</w:t>
       </w:r>
       <w:r>
         <w:rPr>
@@ -17597,64 +16463,1313 @@
     <w:p>
       <w:pPr>
         <w:rPr>
-          <w:rFonts w:hint="eastAsia"/>
-          <w:sz w:val="24"/>
-        </w:rPr>
-      </w:pPr>
-      <w:proofErr w:type="spellStart"/>
-      <w:r>
-        <w:rPr>
-          <w:rFonts w:hint="eastAsia"/>
-          <w:sz w:val="24"/>
-        </w:rPr>
-        <w:t>filmdetcetCtrl.c</w:t>
-      </w:r>
-      <w:proofErr w:type="spellEnd"/>
-      <w:r>
-        <w:rPr>
-          <w:rFonts w:hint="eastAsia"/>
-          <w:sz w:val="24"/>
-        </w:rPr>
-        <w:t>-------</w:t>
-      </w:r>
-      <w:proofErr w:type="spellStart"/>
-      <w:r>
-        <w:rPr>
-          <w:rFonts w:hint="eastAsia"/>
-          <w:sz w:val="24"/>
-        </w:rPr>
-        <w:t>Mixmode_</w:t>
-      </w:r>
-      <w:proofErr w:type="gramStart"/>
-      <w:r>
-        <w:rPr>
-          <w:rFonts w:hint="eastAsia"/>
-          <w:sz w:val="24"/>
-        </w:rPr>
-        <w:t>detect</w:t>
-      </w:r>
-      <w:proofErr w:type="spellEnd"/>
-      <w:r>
-        <w:rPr>
-          <w:rFonts w:hint="eastAsia"/>
-          <w:sz w:val="24"/>
-        </w:rPr>
-        <w:t>()</w:t>
-      </w:r>
-      <w:proofErr w:type="gramEnd"/>
-    </w:p>
-    <w:p>
-      <w:pPr>
-        <w:rPr>
-          <w:rFonts w:hint="eastAsia"/>
-          <w:sz w:val="24"/>
-        </w:rPr>
-      </w:pPr>
-    </w:p>
-    <w:p>
-      <w:pPr>
-        <w:rPr>
-          <w:rFonts w:hint="eastAsia"/>
+          <w:sz w:val="24"/>
+        </w:rPr>
+      </w:pPr>
+      <w:r>
+        <w:rPr>
+          <w:rFonts w:hint="eastAsia"/>
+          <w:sz w:val="24"/>
+        </w:rPr>
+        <w:t>filmdetcetCtrl.c-------Mixmode_detect()</w:t>
+      </w:r>
+    </w:p>
+    <w:p>
+      <w:pPr>
+        <w:rPr>
+          <w:sz w:val="24"/>
+        </w:rPr>
+      </w:pPr>
+    </w:p>
+    <w:p>
+      <w:pPr>
+        <w:rPr>
+          <w:sz w:val="24"/>
+        </w:rPr>
+      </w:pPr>
+    </w:p>
+    <w:p>
+      <w:pPr>
+        <w:rPr>
+          <w:sz w:val="24"/>
+        </w:rPr>
+      </w:pPr>
+    </w:p>
+    <w:p>
+      <w:pPr>
+        <w:rPr>
+          <w:sz w:val="24"/>
+        </w:rPr>
+      </w:pPr>
+    </w:p>
+    <w:p>
+      <w:pPr>
+        <w:rPr>
+          <w:sz w:val="24"/>
+        </w:rPr>
+      </w:pPr>
+    </w:p>
+    <w:p>
+      <w:pPr>
+        <w:rPr>
+          <w:sz w:val="24"/>
+        </w:rPr>
+      </w:pPr>
+    </w:p>
+    <w:p>
+      <w:pPr>
+        <w:rPr>
+          <w:sz w:val="24"/>
+        </w:rPr>
+      </w:pPr>
+    </w:p>
+    <w:p>
+      <w:pPr>
+        <w:rPr>
+          <w:rFonts w:ascii="宋体" w:eastAsia="宋体" w:hAnsi="宋体" w:cs="宋体"/>
+          <w:kern w:val="0"/>
+          <w:sz w:val="24"/>
+          <w:szCs w:val="24"/>
+        </w:rPr>
+      </w:pPr>
+      <w:r>
+        <w:rPr>
+          <w:b/>
+          <w:sz w:val="44"/>
+          <w:szCs w:val="44"/>
+        </w:rPr>
+        <w:t>2018/11/</w:t>
+      </w:r>
+      <w:r>
+        <w:rPr>
+          <w:rFonts w:hint="eastAsia"/>
+          <w:b/>
+          <w:sz w:val="44"/>
+          <w:szCs w:val="44"/>
+        </w:rPr>
+        <w:t>22</w:t>
+      </w:r>
+      <w:r>
+        <w:rPr>
+          <w:rFonts w:hint="eastAsia"/>
+          <w:b/>
+          <w:sz w:val="44"/>
+          <w:szCs w:val="44"/>
+        </w:rPr>
+        <w:t>记录</w:t>
+      </w:r>
+    </w:p>
+    <w:p>
+      <w:pPr>
+        <w:rPr>
+          <w:b/>
+          <w:sz w:val="24"/>
+        </w:rPr>
+      </w:pPr>
+    </w:p>
+    <w:p>
+      <w:pPr>
+        <w:rPr>
+          <w:sz w:val="24"/>
+        </w:rPr>
+      </w:pPr>
+      <w:r>
+        <w:rPr>
+          <w:rFonts w:hint="eastAsia"/>
+          <w:sz w:val="24"/>
+        </w:rPr>
+        <w:t>复仇者联盟</w:t>
+      </w:r>
+      <w:r>
+        <w:rPr>
+          <w:rFonts w:hint="eastAsia"/>
+          <w:sz w:val="24"/>
+        </w:rPr>
+        <w:t>repeat</w:t>
+      </w:r>
+      <w:r>
+        <w:rPr>
+          <w:rFonts w:hint="eastAsia"/>
+          <w:sz w:val="24"/>
+        </w:rPr>
+        <w:t>问题：</w:t>
+      </w:r>
+    </w:p>
+    <w:p>
+      <w:pPr>
+        <w:pStyle w:val="a4"/>
+        <w:numPr>
+          <w:ilvl w:val="0"/>
+          <w:numId w:val="11"/>
+        </w:numPr>
+        <w:ind w:firstLineChars="0"/>
+        <w:rPr>
+          <w:sz w:val="24"/>
+        </w:rPr>
+      </w:pPr>
+      <w:r>
+        <w:rPr>
+          <w:rFonts w:hint="eastAsia"/>
+          <w:sz w:val="24"/>
+        </w:rPr>
+        <w:t>fireware code</w:t>
+      </w:r>
+      <w:r>
+        <w:rPr>
+          <w:rFonts w:hint="eastAsia"/>
+          <w:sz w:val="24"/>
+        </w:rPr>
+        <w:t>中</w:t>
+      </w:r>
+      <w:r>
+        <w:rPr>
+          <w:rFonts w:hint="eastAsia"/>
+          <w:sz w:val="24"/>
+        </w:rPr>
+        <w:t>repeat code</w:t>
+      </w:r>
+      <w:r>
+        <w:rPr>
+          <w:rFonts w:hint="eastAsia"/>
+          <w:sz w:val="24"/>
+        </w:rPr>
+        <w:t>：</w:t>
+      </w:r>
+    </w:p>
+    <w:p>
+      <w:pPr>
+        <w:pStyle w:val="a4"/>
+        <w:ind w:left="360" w:firstLineChars="0" w:firstLine="0"/>
+        <w:rPr>
+          <w:sz w:val="24"/>
+        </w:rPr>
+      </w:pPr>
+      <w:r>
+        <w:rPr>
+          <w:rFonts w:hint="eastAsia"/>
+          <w:sz w:val="24"/>
+        </w:rPr>
+        <w:t>位置：</w:t>
+      </w:r>
+      <w:r>
+        <w:rPr>
+          <w:rFonts w:hint="eastAsia"/>
+          <w:sz w:val="24"/>
+        </w:rPr>
+        <w:t>MESceneAnalysis.c</w:t>
+      </w:r>
+    </w:p>
+    <w:p>
+      <w:pPr>
+        <w:pStyle w:val="a4"/>
+        <w:ind w:left="360" w:firstLineChars="0" w:firstLine="0"/>
+        <w:rPr>
+          <w:sz w:val="24"/>
+        </w:rPr>
+      </w:pPr>
+      <w:r>
+        <w:rPr>
+          <w:rFonts w:hint="eastAsia"/>
+          <w:sz w:val="24"/>
+        </w:rPr>
+        <w:tab/>
+      </w:r>
+      <w:r>
+        <w:rPr>
+          <w:rFonts w:hint="eastAsia"/>
+          <w:sz w:val="24"/>
+        </w:rPr>
+        <w:tab/>
+        <w:t xml:space="preserve">  MEMC_RepeatPattern_detec()</w:t>
+      </w:r>
+    </w:p>
+    <w:p>
+      <w:pPr>
+        <w:pStyle w:val="a4"/>
+        <w:ind w:left="360" w:firstLineChars="0" w:firstLine="0"/>
+        <w:rPr>
+          <w:sz w:val="24"/>
+        </w:rPr>
+      </w:pPr>
+    </w:p>
+    <w:p>
+      <w:pPr>
+        <w:rPr>
+          <w:sz w:val="24"/>
+        </w:rPr>
+      </w:pPr>
+      <w:r>
+        <w:rPr>
+          <w:rFonts w:hint="eastAsia"/>
+          <w:sz w:val="24"/>
+        </w:rPr>
+        <w:tab/>
+      </w:r>
+      <w:r>
+        <w:rPr>
+          <w:rFonts w:hint="eastAsia"/>
+          <w:sz w:val="24"/>
+        </w:rPr>
+        <w:tab/>
+        <w:t>45E8   bit 9      detect_true =0</w:t>
+      </w:r>
+    </w:p>
+    <w:p>
+      <w:pPr>
+        <w:rPr>
+          <w:sz w:val="24"/>
+        </w:rPr>
+      </w:pPr>
+      <w:r>
+        <w:rPr>
+          <w:rFonts w:hint="eastAsia"/>
+          <w:sz w:val="24"/>
+        </w:rPr>
+        <w:tab/>
+      </w:r>
+      <w:r>
+        <w:rPr>
+          <w:rFonts w:hint="eastAsia"/>
+          <w:sz w:val="24"/>
+        </w:rPr>
+        <w:tab/>
+        <w:t>45E8   bit 10     detect_true =1</w:t>
+      </w:r>
+    </w:p>
+    <w:p>
+      <w:pPr>
+        <w:rPr>
+          <w:sz w:val="24"/>
+        </w:rPr>
+      </w:pPr>
+      <w:r>
+        <w:rPr>
+          <w:rFonts w:hint="eastAsia"/>
+          <w:sz w:val="24"/>
+        </w:rPr>
+        <w:tab/>
+      </w:r>
+      <w:r>
+        <w:rPr>
+          <w:rFonts w:hint="eastAsia"/>
+          <w:sz w:val="24"/>
+        </w:rPr>
+        <w:tab/>
+        <w:t>45E8   bit 11     detect_true =2</w:t>
+      </w:r>
+    </w:p>
+    <w:p>
+      <w:pPr>
+        <w:rPr>
+          <w:rFonts w:hint="eastAsia"/>
+          <w:sz w:val="24"/>
+        </w:rPr>
+      </w:pPr>
+      <w:r>
+        <w:rPr>
+          <w:rFonts w:hint="eastAsia"/>
+          <w:sz w:val="24"/>
+        </w:rPr>
+        <w:tab/>
+      </w:r>
+      <w:r>
+        <w:rPr>
+          <w:rFonts w:hint="eastAsia"/>
+          <w:sz w:val="24"/>
+        </w:rPr>
+        <w:tab/>
+        <w:t>45E8   bit 12     detect_true =3</w:t>
+      </w:r>
+    </w:p>
+    <w:p>
+      <w:pPr>
+        <w:rPr>
+          <w:sz w:val="24"/>
+        </w:rPr>
+      </w:pPr>
+      <w:r>
+        <w:rPr>
+          <w:rFonts w:hint="eastAsia"/>
+          <w:sz w:val="24"/>
+        </w:rPr>
+        <w:tab/>
+      </w:r>
+      <w:r>
+        <w:rPr>
+          <w:rFonts w:hint="eastAsia"/>
+          <w:sz w:val="24"/>
+        </w:rPr>
+        <w:tab/>
+        <w:t>45E4   bit5       RepeatPattern_en =1</w:t>
+      </w:r>
+    </w:p>
+    <w:p>
+      <w:pPr>
+        <w:rPr>
+          <w:rFonts w:hint="eastAsia"/>
+          <w:sz w:val="24"/>
+        </w:rPr>
+      </w:pPr>
+    </w:p>
+    <w:p>
+      <w:pPr>
+        <w:rPr>
+          <w:rFonts w:hint="eastAsia"/>
+          <w:sz w:val="24"/>
+        </w:rPr>
+      </w:pPr>
+      <w:r>
+        <w:rPr>
+          <w:rFonts w:hint="eastAsia"/>
+          <w:sz w:val="24"/>
+        </w:rPr>
+        <w:t>必须将</w:t>
+      </w:r>
+      <w:r>
+        <w:rPr>
+          <w:rFonts w:hint="eastAsia"/>
+          <w:sz w:val="24"/>
+        </w:rPr>
+        <w:t>45E4   bit5</w:t>
+      </w:r>
+      <w:r>
+        <w:rPr>
+          <w:rFonts w:hint="eastAsia"/>
+          <w:sz w:val="24"/>
+        </w:rPr>
+        <w:t>设置成</w:t>
+      </w:r>
+      <w:r>
+        <w:rPr>
+          <w:rFonts w:hint="eastAsia"/>
+          <w:sz w:val="24"/>
+        </w:rPr>
+        <w:t>1</w:t>
+      </w:r>
+      <w:r>
+        <w:rPr>
+          <w:rFonts w:hint="eastAsia"/>
+          <w:sz w:val="24"/>
+        </w:rPr>
+        <w:t>，调整以下几个数值才有效果：</w:t>
+      </w:r>
+    </w:p>
+    <w:p>
+      <w:pPr>
+        <w:rPr>
+          <w:rFonts w:hint="eastAsia"/>
+          <w:sz w:val="24"/>
+        </w:rPr>
+      </w:pPr>
+    </w:p>
+    <w:p>
+      <w:pPr>
+        <w:rPr>
+          <w:sz w:val="24"/>
+        </w:rPr>
+      </w:pPr>
+      <w:r>
+        <w:rPr>
+          <w:rFonts w:hint="eastAsia"/>
+          <w:sz w:val="24"/>
+        </w:rPr>
+        <w:tab/>
+      </w:r>
+      <w:r>
+        <w:rPr>
+          <w:rFonts w:hint="eastAsia"/>
+          <w:sz w:val="24"/>
+        </w:rPr>
+        <w:tab/>
+        <w:t>45E8   bit 9      detect_true =0</w:t>
+      </w:r>
+    </w:p>
+    <w:p>
+      <w:pPr>
+        <w:rPr>
+          <w:sz w:val="24"/>
+        </w:rPr>
+      </w:pPr>
+      <w:r>
+        <w:rPr>
+          <w:rFonts w:hint="eastAsia"/>
+          <w:sz w:val="24"/>
+        </w:rPr>
+        <w:tab/>
+      </w:r>
+      <w:r>
+        <w:rPr>
+          <w:rFonts w:hint="eastAsia"/>
+          <w:sz w:val="24"/>
+        </w:rPr>
+        <w:tab/>
+        <w:t>45E8   bit 10     detect_true =1</w:t>
+      </w:r>
+    </w:p>
+    <w:p>
+      <w:pPr>
+        <w:rPr>
+          <w:sz w:val="24"/>
+        </w:rPr>
+      </w:pPr>
+      <w:r>
+        <w:rPr>
+          <w:rFonts w:hint="eastAsia"/>
+          <w:sz w:val="24"/>
+        </w:rPr>
+        <w:tab/>
+      </w:r>
+      <w:r>
+        <w:rPr>
+          <w:rFonts w:hint="eastAsia"/>
+          <w:sz w:val="24"/>
+        </w:rPr>
+        <w:tab/>
+        <w:t>45E8   bit 11     detect_true =2</w:t>
+      </w:r>
+    </w:p>
+    <w:p>
+      <w:pPr>
+        <w:rPr>
+          <w:rFonts w:hint="eastAsia"/>
+          <w:sz w:val="24"/>
+        </w:rPr>
+      </w:pPr>
+      <w:r>
+        <w:rPr>
+          <w:rFonts w:hint="eastAsia"/>
+          <w:sz w:val="24"/>
+        </w:rPr>
+        <w:tab/>
+      </w:r>
+      <w:r>
+        <w:rPr>
+          <w:rFonts w:hint="eastAsia"/>
+          <w:sz w:val="24"/>
+        </w:rPr>
+        <w:tab/>
+        <w:t>45E8   bit 12     detect_true =3</w:t>
+      </w:r>
+    </w:p>
+    <w:p>
+      <w:pPr>
+        <w:rPr>
+          <w:rFonts w:hint="eastAsia"/>
+          <w:sz w:val="24"/>
+        </w:rPr>
+      </w:pPr>
+    </w:p>
+    <w:p>
+      <w:pPr>
+        <w:rPr>
+          <w:rFonts w:hint="eastAsia"/>
+          <w:sz w:val="24"/>
+        </w:rPr>
+      </w:pPr>
+      <w:r>
+        <w:rPr>
+          <w:rFonts w:hint="eastAsia"/>
+          <w:sz w:val="24"/>
+        </w:rPr>
+        <w:t>通过实验发现，</w:t>
+      </w:r>
+      <w:r>
+        <w:rPr>
+          <w:rFonts w:hint="eastAsia"/>
+          <w:sz w:val="24"/>
+        </w:rPr>
+        <w:t>bit10</w:t>
+      </w:r>
+      <w:r>
+        <w:rPr>
+          <w:rFonts w:hint="eastAsia"/>
+          <w:sz w:val="24"/>
+        </w:rPr>
+        <w:t>设置成</w:t>
+      </w:r>
+      <w:r>
+        <w:rPr>
+          <w:rFonts w:hint="eastAsia"/>
+          <w:sz w:val="24"/>
+        </w:rPr>
+        <w:t>1</w:t>
+      </w:r>
+      <w:r>
+        <w:rPr>
+          <w:rFonts w:hint="eastAsia"/>
+          <w:sz w:val="24"/>
+        </w:rPr>
+        <w:t>的时候，画面</w:t>
+      </w:r>
+      <w:r>
+        <w:rPr>
+          <w:rFonts w:hint="eastAsia"/>
+          <w:sz w:val="24"/>
+        </w:rPr>
+        <w:t>repeat</w:t>
+      </w:r>
+      <w:r>
+        <w:rPr>
+          <w:rFonts w:hint="eastAsia"/>
+          <w:sz w:val="24"/>
+        </w:rPr>
+        <w:t>会变得小一点、频率少点。</w:t>
+      </w:r>
+    </w:p>
+    <w:p>
+      <w:pPr>
+        <w:rPr>
+          <w:rFonts w:hint="eastAsia"/>
+          <w:sz w:val="24"/>
+        </w:rPr>
+      </w:pPr>
+      <w:r>
+        <w:rPr>
+          <w:rFonts w:hint="eastAsia"/>
+          <w:sz w:val="24"/>
+        </w:rPr>
+        <w:t>bit10</w:t>
+      </w:r>
+      <w:r>
+        <w:rPr>
+          <w:rFonts w:hint="eastAsia"/>
+          <w:sz w:val="24"/>
+        </w:rPr>
+        <w:t>设置成</w:t>
+      </w:r>
+      <w:r>
+        <w:rPr>
+          <w:rFonts w:hint="eastAsia"/>
+          <w:sz w:val="24"/>
+        </w:rPr>
+        <w:t>0</w:t>
+      </w:r>
+      <w:r>
+        <w:rPr>
+          <w:rFonts w:hint="eastAsia"/>
+          <w:sz w:val="24"/>
+        </w:rPr>
+        <w:t>和</w:t>
+      </w:r>
+      <w:r>
+        <w:rPr>
+          <w:rFonts w:hint="eastAsia"/>
+          <w:sz w:val="24"/>
+        </w:rPr>
+        <w:t>1</w:t>
+      </w:r>
+      <w:r>
+        <w:rPr>
+          <w:rFonts w:hint="eastAsia"/>
+          <w:sz w:val="24"/>
+        </w:rPr>
+        <w:t>之间的差别是什么呢？</w:t>
+      </w:r>
+    </w:p>
+    <w:p>
+      <w:pPr>
+        <w:rPr>
+          <w:rFonts w:hint="eastAsia"/>
+          <w:sz w:val="24"/>
+        </w:rPr>
+      </w:pPr>
+      <w:r>
+        <w:rPr>
+          <w:rFonts w:hint="eastAsia"/>
+          <w:sz w:val="24"/>
+        </w:rPr>
+        <w:t>答：</w:t>
+      </w:r>
+    </w:p>
+    <w:p>
+      <w:pPr>
+        <w:rPr>
+          <w:rFonts w:hint="eastAsia"/>
+          <w:sz w:val="24"/>
+        </w:rPr>
+      </w:pPr>
+      <w:r>
+        <w:rPr>
+          <w:rFonts w:hint="eastAsia"/>
+          <w:sz w:val="24"/>
+        </w:rPr>
+        <w:tab/>
+      </w:r>
+    </w:p>
+    <w:p>
+      <w:pPr>
+        <w:rPr>
+          <w:rFonts w:hint="eastAsia"/>
+          <w:sz w:val="24"/>
+        </w:rPr>
+      </w:pPr>
+    </w:p>
+    <w:p>
+      <w:pPr>
+        <w:rPr>
+          <w:rFonts w:hint="eastAsia"/>
+          <w:sz w:val="24"/>
+        </w:rPr>
+      </w:pPr>
+    </w:p>
+    <w:p>
+      <w:pPr>
+        <w:rPr>
+          <w:rFonts w:hint="eastAsia"/>
+          <w:sz w:val="24"/>
+        </w:rPr>
+      </w:pPr>
+    </w:p>
+    <w:p>
+      <w:pPr>
+        <w:rPr>
+          <w:rFonts w:hint="eastAsia"/>
+          <w:sz w:val="24"/>
+        </w:rPr>
+      </w:pPr>
+    </w:p>
+    <w:p>
+      <w:pPr>
+        <w:rPr>
+          <w:rFonts w:hint="eastAsia"/>
+          <w:sz w:val="24"/>
+        </w:rPr>
+      </w:pPr>
+    </w:p>
+    <w:p>
+      <w:pPr>
+        <w:rPr>
+          <w:rFonts w:hint="eastAsia"/>
+          <w:sz w:val="24"/>
+        </w:rPr>
+      </w:pPr>
+      <w:r>
+        <w:rPr>
+          <w:rFonts w:hint="eastAsia"/>
+          <w:sz w:val="24"/>
+        </w:rPr>
+        <w:t xml:space="preserve">45E4    bit18     </w:t>
+      </w:r>
+      <w:r>
+        <w:rPr>
+          <w:rFonts w:hint="eastAsia"/>
+          <w:sz w:val="24"/>
+        </w:rPr>
+        <w:t>设置为</w:t>
+      </w:r>
+      <w:r>
+        <w:rPr>
+          <w:rFonts w:hint="eastAsia"/>
+          <w:sz w:val="24"/>
+        </w:rPr>
+        <w:t>0</w:t>
+      </w:r>
+      <w:r>
+        <w:rPr>
+          <w:rFonts w:hint="eastAsia"/>
+          <w:sz w:val="24"/>
+        </w:rPr>
+        <w:t>以下设定才能生效：</w:t>
+      </w:r>
+    </w:p>
+    <w:p>
+      <w:pPr>
+        <w:rPr>
+          <w:rFonts w:hint="eastAsia"/>
+          <w:sz w:val="24"/>
+        </w:rPr>
+      </w:pPr>
+      <w:r>
+        <w:rPr>
+          <w:rFonts w:hint="eastAsia"/>
+          <w:sz w:val="24"/>
+        </w:rPr>
+        <w:t>目前的设定对应的值是如下数值：</w:t>
+      </w:r>
+    </w:p>
+    <w:p>
+      <w:pPr>
+        <w:rPr>
+          <w:rFonts w:hint="eastAsia"/>
+          <w:sz w:val="24"/>
+        </w:rPr>
+      </w:pPr>
+      <w:r>
+        <w:rPr>
+          <w:rFonts w:hint="eastAsia"/>
+          <w:sz w:val="24"/>
+        </w:rPr>
+        <w:t>2C8C  [0:8]   20</w:t>
+      </w:r>
+    </w:p>
+    <w:p>
+      <w:pPr>
+        <w:rPr>
+          <w:rFonts w:hint="eastAsia"/>
+          <w:sz w:val="24"/>
+        </w:rPr>
+      </w:pPr>
+      <w:r>
+        <w:rPr>
+          <w:rFonts w:hint="eastAsia"/>
+          <w:sz w:val="24"/>
+        </w:rPr>
+        <w:t>2C8C  [9:17]  1C</w:t>
+      </w:r>
+    </w:p>
+    <w:p>
+      <w:pPr>
+        <w:rPr>
+          <w:rFonts w:hint="eastAsia"/>
+          <w:sz w:val="24"/>
+        </w:rPr>
+      </w:pPr>
+      <w:r>
+        <w:rPr>
+          <w:rFonts w:hint="eastAsia"/>
+          <w:sz w:val="24"/>
+        </w:rPr>
+        <w:t>2C8C  [18:26]  18</w:t>
+      </w:r>
+    </w:p>
+    <w:p>
+      <w:pPr>
+        <w:rPr>
+          <w:rFonts w:hint="eastAsia"/>
+          <w:sz w:val="24"/>
+        </w:rPr>
+      </w:pPr>
+      <w:r>
+        <w:rPr>
+          <w:rFonts w:hint="eastAsia"/>
+          <w:sz w:val="24"/>
+        </w:rPr>
+        <w:t>2C90  [0:8]   14</w:t>
+      </w:r>
+    </w:p>
+    <w:p>
+      <w:pPr>
+        <w:rPr>
+          <w:rFonts w:hint="eastAsia"/>
+          <w:sz w:val="24"/>
+        </w:rPr>
+      </w:pPr>
+      <w:r>
+        <w:rPr>
+          <w:rFonts w:hint="eastAsia"/>
+          <w:sz w:val="24"/>
+        </w:rPr>
+        <w:t>2C90  [</w:t>
+      </w:r>
+      <w:r>
+        <w:rPr>
+          <w:rFonts w:hint="eastAsia"/>
+          <w:sz w:val="24"/>
+        </w:rPr>
+        <w:t>9:17</w:t>
+      </w:r>
+      <w:r>
+        <w:rPr>
+          <w:rFonts w:hint="eastAsia"/>
+          <w:sz w:val="24"/>
+        </w:rPr>
+        <w:t>]</w:t>
+      </w:r>
+      <w:r>
+        <w:rPr>
+          <w:rFonts w:hint="eastAsia"/>
+          <w:sz w:val="24"/>
+        </w:rPr>
+        <w:t xml:space="preserve">   10</w:t>
+      </w:r>
+    </w:p>
+    <w:p>
+      <w:pPr>
+        <w:rPr>
+          <w:rFonts w:hint="eastAsia"/>
+          <w:sz w:val="24"/>
+        </w:rPr>
+      </w:pPr>
+      <w:r>
+        <w:rPr>
+          <w:rFonts w:hint="eastAsia"/>
+          <w:sz w:val="24"/>
+        </w:rPr>
+        <w:t>2C90  [</w:t>
+      </w:r>
+      <w:r>
+        <w:rPr>
+          <w:rFonts w:hint="eastAsia"/>
+          <w:sz w:val="24"/>
+        </w:rPr>
+        <w:t>18:26</w:t>
+      </w:r>
+      <w:r>
+        <w:rPr>
+          <w:rFonts w:hint="eastAsia"/>
+          <w:sz w:val="24"/>
+        </w:rPr>
+        <w:t>]</w:t>
+      </w:r>
+      <w:r>
+        <w:rPr>
+          <w:rFonts w:hint="eastAsia"/>
+          <w:sz w:val="24"/>
+        </w:rPr>
+        <w:t xml:space="preserve">   e</w:t>
+      </w:r>
+    </w:p>
+    <w:p>
+      <w:pPr>
+        <w:rPr>
+          <w:rFonts w:hint="eastAsia"/>
+          <w:sz w:val="24"/>
+        </w:rPr>
+      </w:pPr>
+      <w:r>
+        <w:rPr>
+          <w:rFonts w:hint="eastAsia"/>
+          <w:sz w:val="24"/>
+        </w:rPr>
+        <w:t>2c94  [0:8]    a</w:t>
+      </w:r>
+    </w:p>
+    <w:p>
+      <w:pPr>
+        <w:rPr>
+          <w:rFonts w:hint="eastAsia"/>
+          <w:sz w:val="24"/>
+        </w:rPr>
+      </w:pPr>
+    </w:p>
+    <w:p>
+      <w:pPr>
+        <w:rPr>
+          <w:rFonts w:hint="eastAsia"/>
+          <w:sz w:val="24"/>
+        </w:rPr>
+      </w:pPr>
+      <w:r>
+        <w:rPr>
+          <w:rFonts w:hint="eastAsia"/>
+          <w:sz w:val="24"/>
+        </w:rPr>
+        <w:t>2c94  [</w:t>
+      </w:r>
+      <w:r>
+        <w:rPr>
+          <w:rFonts w:hint="eastAsia"/>
+          <w:sz w:val="24"/>
+        </w:rPr>
+        <w:t>9:17</w:t>
+      </w:r>
+      <w:r>
+        <w:rPr>
+          <w:rFonts w:hint="eastAsia"/>
+          <w:sz w:val="24"/>
+        </w:rPr>
+        <w:t>]</w:t>
+      </w:r>
+      <w:r>
+        <w:rPr>
+          <w:rFonts w:hint="eastAsia"/>
+          <w:sz w:val="24"/>
+        </w:rPr>
+        <w:t xml:space="preserve">   20</w:t>
+      </w:r>
+    </w:p>
+    <w:p>
+      <w:pPr>
+        <w:rPr>
+          <w:rFonts w:hint="eastAsia"/>
+          <w:sz w:val="24"/>
+        </w:rPr>
+      </w:pPr>
+      <w:r>
+        <w:rPr>
+          <w:rFonts w:hint="eastAsia"/>
+          <w:sz w:val="24"/>
+        </w:rPr>
+        <w:t>2c94  [</w:t>
+      </w:r>
+      <w:r>
+        <w:rPr>
+          <w:rFonts w:hint="eastAsia"/>
+          <w:sz w:val="24"/>
+        </w:rPr>
+        <w:t>18:26</w:t>
+      </w:r>
+      <w:r>
+        <w:rPr>
+          <w:rFonts w:hint="eastAsia"/>
+          <w:sz w:val="24"/>
+        </w:rPr>
+        <w:t>]</w:t>
+      </w:r>
+      <w:r>
+        <w:rPr>
+          <w:rFonts w:hint="eastAsia"/>
+          <w:sz w:val="24"/>
+        </w:rPr>
+        <w:t xml:space="preserve">  1c</w:t>
+      </w:r>
+    </w:p>
+    <w:p>
+      <w:pPr>
+        <w:rPr>
+          <w:rFonts w:hint="eastAsia"/>
+          <w:sz w:val="24"/>
+        </w:rPr>
+      </w:pPr>
+      <w:r>
+        <w:rPr>
+          <w:rFonts w:hint="eastAsia"/>
+          <w:sz w:val="24"/>
+        </w:rPr>
+        <w:t>2c98  [0:8]   18</w:t>
+      </w:r>
+    </w:p>
+    <w:p>
+      <w:pPr>
+        <w:rPr>
+          <w:rFonts w:hint="eastAsia"/>
+          <w:sz w:val="24"/>
+        </w:rPr>
+      </w:pPr>
+      <w:r>
+        <w:rPr>
+          <w:rFonts w:hint="eastAsia"/>
+          <w:sz w:val="24"/>
+        </w:rPr>
+        <w:t>2c98  [</w:t>
+      </w:r>
+      <w:r>
+        <w:rPr>
+          <w:rFonts w:hint="eastAsia"/>
+          <w:sz w:val="24"/>
+        </w:rPr>
+        <w:t>9:17</w:t>
+      </w:r>
+      <w:r>
+        <w:rPr>
+          <w:rFonts w:hint="eastAsia"/>
+          <w:sz w:val="24"/>
+        </w:rPr>
+        <w:t>]</w:t>
+      </w:r>
+      <w:r>
+        <w:rPr>
+          <w:rFonts w:hint="eastAsia"/>
+          <w:sz w:val="24"/>
+        </w:rPr>
+        <w:t xml:space="preserve">   14</w:t>
+      </w:r>
+    </w:p>
+    <w:p>
+      <w:pPr>
+        <w:rPr>
+          <w:rFonts w:hint="eastAsia"/>
+          <w:sz w:val="24"/>
+        </w:rPr>
+      </w:pPr>
+      <w:r>
+        <w:rPr>
+          <w:rFonts w:hint="eastAsia"/>
+          <w:sz w:val="24"/>
+        </w:rPr>
+        <w:t>2c98  [</w:t>
+      </w:r>
+      <w:r>
+        <w:rPr>
+          <w:rFonts w:hint="eastAsia"/>
+          <w:sz w:val="24"/>
+        </w:rPr>
+        <w:t>18:26</w:t>
+      </w:r>
+      <w:r>
+        <w:rPr>
+          <w:rFonts w:hint="eastAsia"/>
+          <w:sz w:val="24"/>
+        </w:rPr>
+        <w:t>]</w:t>
+      </w:r>
+      <w:r>
+        <w:rPr>
+          <w:rFonts w:hint="eastAsia"/>
+          <w:sz w:val="24"/>
+        </w:rPr>
+        <w:t xml:space="preserve">   10</w:t>
+      </w:r>
+    </w:p>
+    <w:p>
+      <w:pPr>
+        <w:rPr>
+          <w:rFonts w:hint="eastAsia"/>
+          <w:sz w:val="24"/>
+        </w:rPr>
+      </w:pPr>
+      <w:r>
+        <w:rPr>
+          <w:rFonts w:hint="eastAsia"/>
+          <w:sz w:val="24"/>
+        </w:rPr>
+        <w:t>2c04  [0:8]    e</w:t>
+      </w:r>
+    </w:p>
+    <w:p>
+      <w:pPr>
+        <w:rPr>
+          <w:rFonts w:hint="eastAsia"/>
+          <w:sz w:val="24"/>
+        </w:rPr>
+      </w:pPr>
+      <w:r>
+        <w:rPr>
+          <w:rFonts w:hint="eastAsia"/>
+          <w:sz w:val="24"/>
+        </w:rPr>
+        <w:t>2c04  [</w:t>
+      </w:r>
+      <w:r>
+        <w:rPr>
+          <w:rFonts w:hint="eastAsia"/>
+          <w:sz w:val="24"/>
+        </w:rPr>
+        <w:t>9:17</w:t>
+      </w:r>
+      <w:r>
+        <w:rPr>
+          <w:rFonts w:hint="eastAsia"/>
+          <w:sz w:val="24"/>
+        </w:rPr>
+        <w:t>]</w:t>
+      </w:r>
+      <w:r>
+        <w:rPr>
+          <w:rFonts w:hint="eastAsia"/>
+          <w:sz w:val="24"/>
+        </w:rPr>
+        <w:t xml:space="preserve">    a</w:t>
+      </w:r>
+      <w:bookmarkStart w:id="0" w:name="_GoBack"/>
+      <w:bookmarkEnd w:id="0"/>
+    </w:p>
+    <w:p>
+      <w:pPr>
+        <w:rPr>
+          <w:rFonts w:hint="eastAsia"/>
+          <w:sz w:val="24"/>
+        </w:rPr>
+      </w:pPr>
+    </w:p>
+    <w:p>
+      <w:pPr>
+        <w:rPr>
+          <w:rFonts w:hint="eastAsia"/>
+          <w:sz w:val="24"/>
+        </w:rPr>
+      </w:pPr>
+    </w:p>
+    <w:p>
+      <w:pPr>
+        <w:rPr>
+          <w:rFonts w:hint="eastAsia"/>
+          <w:sz w:val="24"/>
+        </w:rPr>
+      </w:pPr>
+    </w:p>
+    <w:p>
+      <w:pPr>
+        <w:rPr>
+          <w:sz w:val="24"/>
+        </w:rPr>
+      </w:pPr>
+    </w:p>
+    <w:p>
+      <w:pPr>
+        <w:rPr>
+          <w:sz w:val="24"/>
+        </w:rPr>
+      </w:pPr>
+    </w:p>
+    <w:p>
+      <w:pPr>
+        <w:rPr>
+          <w:sz w:val="24"/>
+        </w:rPr>
+      </w:pPr>
+    </w:p>
+    <w:p>
+      <w:pPr>
+        <w:rPr>
+          <w:sz w:val="24"/>
+        </w:rPr>
+      </w:pPr>
+    </w:p>
+    <w:p>
+      <w:pPr>
+        <w:rPr>
+          <w:sz w:val="24"/>
+        </w:rPr>
+      </w:pPr>
+    </w:p>
+    <w:p>
+      <w:pPr>
+        <w:rPr>
+          <w:sz w:val="24"/>
+        </w:rPr>
+      </w:pPr>
+    </w:p>
+    <w:p>
+      <w:pPr>
+        <w:rPr>
+          <w:sz w:val="24"/>
+        </w:rPr>
+      </w:pPr>
+    </w:p>
+    <w:p>
+      <w:pPr>
+        <w:rPr>
+          <w:sz w:val="24"/>
+        </w:rPr>
+      </w:pPr>
+    </w:p>
+    <w:p>
+      <w:pPr>
+        <w:rPr>
+          <w:sz w:val="24"/>
+        </w:rPr>
+      </w:pPr>
+    </w:p>
+    <w:p>
+      <w:pPr>
+        <w:rPr>
+          <w:sz w:val="24"/>
+        </w:rPr>
+      </w:pPr>
+    </w:p>
+    <w:p>
+      <w:pPr>
+        <w:rPr>
+          <w:sz w:val="24"/>
+        </w:rPr>
+      </w:pPr>
+    </w:p>
+    <w:p>
+      <w:pPr>
+        <w:rPr>
+          <w:sz w:val="24"/>
+        </w:rPr>
+      </w:pPr>
+    </w:p>
+    <w:p>
+      <w:pPr>
+        <w:rPr>
+          <w:sz w:val="24"/>
+        </w:rPr>
+      </w:pPr>
+    </w:p>
+    <w:p>
+      <w:pPr>
+        <w:rPr>
+          <w:sz w:val="24"/>
+        </w:rPr>
+      </w:pPr>
+    </w:p>
+    <w:p>
+      <w:pPr>
+        <w:rPr>
+          <w:sz w:val="24"/>
+        </w:rPr>
+      </w:pPr>
+    </w:p>
+    <w:p>
+      <w:pPr>
+        <w:rPr>
+          <w:sz w:val="24"/>
+        </w:rPr>
+      </w:pPr>
+    </w:p>
+    <w:p>
+      <w:pPr>
+        <w:rPr>
+          <w:sz w:val="24"/>
+        </w:rPr>
+      </w:pPr>
+    </w:p>
+    <w:p>
+      <w:pPr>
+        <w:rPr>
+          <w:sz w:val="24"/>
+        </w:rPr>
+      </w:pPr>
+    </w:p>
+    <w:p>
+      <w:pPr>
+        <w:rPr>
+          <w:sz w:val="24"/>
+        </w:rPr>
+      </w:pPr>
+    </w:p>
+    <w:p>
+      <w:pPr>
+        <w:rPr>
+          <w:sz w:val="24"/>
+        </w:rPr>
+      </w:pPr>
+    </w:p>
+    <w:p>
+      <w:pPr>
+        <w:rPr>
+          <w:sz w:val="24"/>
+        </w:rPr>
+      </w:pPr>
+    </w:p>
+    <w:p>
+      <w:pPr>
+        <w:rPr>
+          <w:sz w:val="24"/>
+        </w:rPr>
+      </w:pPr>
+    </w:p>
+    <w:p>
+      <w:pPr>
+        <w:rPr>
+          <w:sz w:val="24"/>
+        </w:rPr>
+      </w:pPr>
+    </w:p>
+    <w:p>
+      <w:pPr>
+        <w:rPr>
+          <w:sz w:val="24"/>
+        </w:rPr>
+      </w:pPr>
+    </w:p>
+    <w:p>
+      <w:pPr>
+        <w:rPr>
+          <w:sz w:val="24"/>
+        </w:rPr>
+      </w:pPr>
+    </w:p>
+    <w:p>
+      <w:pPr>
+        <w:rPr>
+          <w:sz w:val="24"/>
+        </w:rPr>
+      </w:pPr>
+    </w:p>
+    <w:p>
+      <w:pPr>
+        <w:rPr>
+          <w:sz w:val="24"/>
+        </w:rPr>
+      </w:pPr>
+    </w:p>
+    <w:p>
+      <w:pPr>
+        <w:rPr>
           <w:sz w:val="24"/>
         </w:rPr>
       </w:pPr>
@@ -17943,6 +18058,95 @@
     </w:lvl>
   </w:abstractNum>
   <w:abstractNum w:abstractNumId="2">
+    <w:nsid w:val="1F257831"/>
+    <w:multiLevelType w:val="hybridMultilevel"/>
+    <w:tmpl w:val="F958687C"/>
+    <w:lvl w:ilvl="0" w:tplc="E5684BF2">
+      <w:start w:val="1"/>
+      <w:numFmt w:val="decimal"/>
+      <w:lvlText w:val="%1、"/>
+      <w:lvlJc w:val="left"/>
+      <w:pPr>
+        <w:ind w:left="360" w:hanging="360"/>
+      </w:pPr>
+      <w:rPr>
+        <w:rFonts w:hint="default"/>
+      </w:rPr>
+    </w:lvl>
+    <w:lvl w:ilvl="1" w:tplc="04090019" w:tentative="1">
+      <w:start w:val="1"/>
+      <w:numFmt w:val="lowerLetter"/>
+      <w:lvlText w:val="%2)"/>
+      <w:lvlJc w:val="left"/>
+      <w:pPr>
+        <w:ind w:left="840" w:hanging="420"/>
+      </w:pPr>
+    </w:lvl>
+    <w:lvl w:ilvl="2" w:tplc="0409001B" w:tentative="1">
+      <w:start w:val="1"/>
+      <w:numFmt w:val="lowerRoman"/>
+      <w:lvlText w:val="%3."/>
+      <w:lvlJc w:val="right"/>
+      <w:pPr>
+        <w:ind w:left="1260" w:hanging="420"/>
+      </w:pPr>
+    </w:lvl>
+    <w:lvl w:ilvl="3" w:tplc="0409000F" w:tentative="1">
+      <w:start w:val="1"/>
+      <w:numFmt w:val="decimal"/>
+      <w:lvlText w:val="%4."/>
+      <w:lvlJc w:val="left"/>
+      <w:pPr>
+        <w:ind w:left="1680" w:hanging="420"/>
+      </w:pPr>
+    </w:lvl>
+    <w:lvl w:ilvl="4" w:tplc="04090019" w:tentative="1">
+      <w:start w:val="1"/>
+      <w:numFmt w:val="lowerLetter"/>
+      <w:lvlText w:val="%5)"/>
+      <w:lvlJc w:val="left"/>
+      <w:pPr>
+        <w:ind w:left="2100" w:hanging="420"/>
+      </w:pPr>
+    </w:lvl>
+    <w:lvl w:ilvl="5" w:tplc="0409001B" w:tentative="1">
+      <w:start w:val="1"/>
+      <w:numFmt w:val="lowerRoman"/>
+      <w:lvlText w:val="%6."/>
+      <w:lvlJc w:val="right"/>
+      <w:pPr>
+        <w:ind w:left="2520" w:hanging="420"/>
+      </w:pPr>
+    </w:lvl>
+    <w:lvl w:ilvl="6" w:tplc="0409000F" w:tentative="1">
+      <w:start w:val="1"/>
+      <w:numFmt w:val="decimal"/>
+      <w:lvlText w:val="%7."/>
+      <w:lvlJc w:val="left"/>
+      <w:pPr>
+        <w:ind w:left="2940" w:hanging="420"/>
+      </w:pPr>
+    </w:lvl>
+    <w:lvl w:ilvl="7" w:tplc="04090019" w:tentative="1">
+      <w:start w:val="1"/>
+      <w:numFmt w:val="lowerLetter"/>
+      <w:lvlText w:val="%8)"/>
+      <w:lvlJc w:val="left"/>
+      <w:pPr>
+        <w:ind w:left="3360" w:hanging="420"/>
+      </w:pPr>
+    </w:lvl>
+    <w:lvl w:ilvl="8" w:tplc="0409001B" w:tentative="1">
+      <w:start w:val="1"/>
+      <w:numFmt w:val="lowerRoman"/>
+      <w:lvlText w:val="%9."/>
+      <w:lvlJc w:val="right"/>
+      <w:pPr>
+        <w:ind w:left="3780" w:hanging="420"/>
+      </w:pPr>
+    </w:lvl>
+  </w:abstractNum>
+  <w:abstractNum w:abstractNumId="3">
     <w:nsid w:val="2AD0372B"/>
     <w:multiLevelType w:val="hybridMultilevel"/>
     <w:tmpl w:val="456474EA"/>
@@ -18033,7 +18237,7 @@
       </w:pPr>
     </w:lvl>
   </w:abstractNum>
-  <w:abstractNum w:abstractNumId="3">
+  <w:abstractNum w:abstractNumId="4">
     <w:nsid w:val="3E6C7618"/>
     <w:multiLevelType w:val="hybridMultilevel"/>
     <w:tmpl w:val="64602722"/>
@@ -18122,7 +18326,7 @@
       </w:pPr>
     </w:lvl>
   </w:abstractNum>
-  <w:abstractNum w:abstractNumId="4">
+  <w:abstractNum w:abstractNumId="5">
     <w:nsid w:val="42F85D24"/>
     <w:multiLevelType w:val="hybridMultilevel"/>
     <w:tmpl w:val="F078D766"/>
@@ -18211,7 +18415,7 @@
       </w:pPr>
     </w:lvl>
   </w:abstractNum>
-  <w:abstractNum w:abstractNumId="5">
+  <w:abstractNum w:abstractNumId="6">
     <w:nsid w:val="4A4C7716"/>
     <w:multiLevelType w:val="hybridMultilevel"/>
     <w:tmpl w:val="68D058B2"/>
@@ -18300,7 +18504,7 @@
       </w:pPr>
     </w:lvl>
   </w:abstractNum>
-  <w:abstractNum w:abstractNumId="6">
+  <w:abstractNum w:abstractNumId="7">
     <w:nsid w:val="5D53705E"/>
     <w:multiLevelType w:val="hybridMultilevel"/>
     <w:tmpl w:val="21343850"/>
@@ -18389,7 +18593,7 @@
       </w:pPr>
     </w:lvl>
   </w:abstractNum>
-  <w:abstractNum w:abstractNumId="7">
+  <w:abstractNum w:abstractNumId="8">
     <w:nsid w:val="5FD547C1"/>
     <w:multiLevelType w:val="hybridMultilevel"/>
     <w:tmpl w:val="E9CE0A14"/>
@@ -18502,7 +18706,7 @@
       </w:rPr>
     </w:lvl>
   </w:abstractNum>
-  <w:abstractNum w:abstractNumId="8">
+  <w:abstractNum w:abstractNumId="9">
     <w:nsid w:val="65D26F08"/>
     <w:multiLevelType w:val="hybridMultilevel"/>
     <w:tmpl w:val="935250A8"/>
@@ -18588,7 +18792,7 @@
       </w:pPr>
     </w:lvl>
   </w:abstractNum>
-  <w:abstractNum w:abstractNumId="9">
+  <w:abstractNum w:abstractNumId="10">
     <w:nsid w:val="6BBF5E37"/>
     <w:multiLevelType w:val="hybridMultilevel"/>
     <w:tmpl w:val="45367E68"/>
@@ -18702,28 +18906,28 @@
     </w:lvl>
   </w:abstractNum>
   <w:num w:numId="1">
-    <w:abstractNumId w:val="2"/>
+    <w:abstractNumId w:val="3"/>
   </w:num>
   <w:num w:numId="2">
-    <w:abstractNumId w:val="4"/>
+    <w:abstractNumId w:val="5"/>
   </w:num>
   <w:num w:numId="3">
-    <w:abstractNumId w:val="5"/>
+    <w:abstractNumId w:val="6"/>
   </w:num>
   <w:num w:numId="4">
-    <w:abstractNumId w:val="7"/>
+    <w:abstractNumId w:val="8"/>
   </w:num>
   <w:num w:numId="5">
     <w:abstractNumId w:val="1"/>
   </w:num>
   <w:num w:numId="6">
-    <w:abstractNumId w:val="9"/>
+    <w:abstractNumId w:val="10"/>
   </w:num>
   <w:num w:numId="7">
-    <w:abstractNumId w:val="6"/>
+    <w:abstractNumId w:val="7"/>
   </w:num>
   <w:num w:numId="8">
-    <w:abstractNumId w:val="8"/>
+    <w:abstractNumId w:val="9"/>
     <w:lvlOverride w:ilvl="0">
       <w:startOverride w:val="1"/>
     </w:lvlOverride>
@@ -18756,7 +18960,10 @@
     <w:abstractNumId w:val="0"/>
   </w:num>
   <w:num w:numId="10">
-    <w:abstractNumId w:val="3"/>
+    <w:abstractNumId w:val="4"/>
+  </w:num>
+  <w:num w:numId="11">
+    <w:abstractNumId w:val="2"/>
   </w:num>
 </w:numbering>
 </file>
@@ -18917,7 +19124,7 @@
   <w:style w:type="paragraph" w:default="1" w:styleId="a">
     <w:name w:val="Normal"/>
     <w:qFormat/>
-    <w:rsid w:val="0028598A"/>
+    <w:rsid w:val="00A741E8"/>
     <w:pPr>
       <w:widowControl w:val="0"/>
       <w:jc w:val="both"/>
@@ -19235,7 +19442,7 @@
   <w:style w:type="paragraph" w:default="1" w:styleId="a">
     <w:name w:val="Normal"/>
     <w:qFormat/>
-    <w:rsid w:val="0028598A"/>
+    <w:rsid w:val="00A741E8"/>
     <w:pPr>
       <w:widowControl w:val="0"/>
       <w:jc w:val="both"/>

</xml_diff>